<commit_message>
6. sql for back-end development - sql creating updating and deleting data - manipulation - quiz
</commit_message>
<xml_diff>
--- a/6. SQL FOR BACK-END DEVELOPMENT/SQL CREATING UPDATING AND DELETING DATA/MANIPULATION/Manipulation.docx
+++ b/6. SQL FOR BACK-END DEVELOPMENT/SQL CREATING UPDATING AND DELETING DATA/MANIPULATION/Manipulation.docx
@@ -520,19 +520,22 @@
       <w:pPr>
         <w:rPr>
           <w:color w:val="00B0F0"/>
-        </w:rPr>
-      </w:pPr>
-      <w:r>
-        <w:rPr>
-          <w:b/>
-          <w:bCs/>
-          <w:color w:val="00B0F0"/>
+          <w:lang w:val="en-US"/>
+        </w:rPr>
+      </w:pPr>
+      <w:r>
+        <w:rPr>
+          <w:b/>
+          <w:bCs/>
+          <w:color w:val="00B0F0"/>
+          <w:lang w:val="en-US"/>
         </w:rPr>
         <w:t>SELECT</w:t>
       </w:r>
       <w:r>
         <w:rPr>
           <w:color w:val="00B0F0"/>
+          <w:lang w:val="en-US"/>
         </w:rPr>
         <w:t xml:space="preserve"> * </w:t>
       </w:r>
@@ -541,12 +544,14 @@
           <w:b/>
           <w:bCs/>
           <w:color w:val="00B0F0"/>
+          <w:lang w:val="en-US"/>
         </w:rPr>
         <w:t>FROM</w:t>
       </w:r>
       <w:r>
         <w:rPr>
           <w:color w:val="00B0F0"/>
+          <w:lang w:val="en-US"/>
         </w:rPr>
         <w:t xml:space="preserve"> celebs;</w:t>
       </w:r>
@@ -788,6 +793,7 @@
       <w:pPr>
         <w:rPr>
           <w:color w:val="000000" w:themeColor="text1"/>
+          <w:lang w:val="en-US"/>
         </w:rPr>
       </w:pPr>
       <w:hyperlink r:id="rId11" w:tgtFrame="_blank" w:history="1">
@@ -796,6 +802,7 @@
             <w:rStyle w:val="ac"/>
             <w:i/>
             <w:iCs/>
+            <w:lang w:val="en-US"/>
           </w:rPr>
           <w:t>relational database</w:t>
         </w:r>
@@ -805,11 +812,13 @@
       <w:pPr>
         <w:rPr>
           <w:color w:val="000000" w:themeColor="text1"/>
-        </w:rPr>
-      </w:pPr>
-      <w:r>
-        <w:rPr>
-          <w:color w:val="000000" w:themeColor="text1"/>
+          <w:lang w:val="en-US"/>
+        </w:rPr>
+      </w:pPr>
+      <w:r>
+        <w:rPr>
+          <w:color w:val="000000" w:themeColor="text1"/>
+          <w:lang w:val="en-US"/>
         </w:rPr>
         <w:t> is a </w:t>
       </w:r>
@@ -2011,19 +2020,22 @@
         <w:jc w:val="both"/>
         <w:rPr>
           <w:color w:val="00B0F0"/>
-        </w:rPr>
-      </w:pPr>
-      <w:r>
-        <w:rPr>
-          <w:b/>
-          <w:bCs/>
-          <w:color w:val="00B0F0"/>
+          <w:lang w:val="en-US"/>
+        </w:rPr>
+      </w:pPr>
+      <w:r>
+        <w:rPr>
+          <w:b/>
+          <w:bCs/>
+          <w:color w:val="00B0F0"/>
+          <w:lang w:val="en-US"/>
         </w:rPr>
         <w:t>SELECT</w:t>
       </w:r>
       <w:r>
         <w:rPr>
           <w:color w:val="00B0F0"/>
+          <w:lang w:val="en-US"/>
         </w:rPr>
         <w:t xml:space="preserve"> * </w:t>
       </w:r>
@@ -2032,12 +2044,14 @@
           <w:b/>
           <w:bCs/>
           <w:color w:val="00B0F0"/>
+          <w:lang w:val="en-US"/>
         </w:rPr>
         <w:t>FROM</w:t>
       </w:r>
       <w:r>
         <w:rPr>
           <w:color w:val="00B0F0"/>
+          <w:lang w:val="en-US"/>
         </w:rPr>
         <w:t xml:space="preserve"> celebs;</w:t>
       </w:r>
@@ -2952,6 +2966,7 @@
         <w:jc w:val="both"/>
         <w:rPr>
           <w:color w:val="00B0F0"/>
+          <w:lang w:val="en-US"/>
         </w:rPr>
       </w:pPr>
       <w:r>
@@ -2964,6 +2979,7 @@
       <w:r>
         <w:rPr>
           <w:color w:val="00B0F0"/>
+          <w:lang w:val="en-US"/>
         </w:rPr>
         <w:t>name TEXT,</w:t>
       </w:r>
@@ -2973,11 +2989,13 @@
         <w:jc w:val="both"/>
         <w:rPr>
           <w:color w:val="00B0F0"/>
-        </w:rPr>
-      </w:pPr>
-      <w:r>
-        <w:rPr>
-          <w:color w:val="00B0F0"/>
+          <w:lang w:val="en-US"/>
+        </w:rPr>
+      </w:pPr>
+      <w:r>
+        <w:rPr>
+          <w:color w:val="00B0F0"/>
+          <w:lang w:val="en-US"/>
         </w:rPr>
         <w:t>  age INTEGER</w:t>
       </w:r>
@@ -2993,6 +3011,7 @@
       <w:r>
         <w:rPr>
           <w:color w:val="00B0F0"/>
+          <w:lang w:val="en-US"/>
         </w:rPr>
         <w:t>);</w:t>
       </w:r>
@@ -4747,19 +4766,22 @@
         <w:jc w:val="both"/>
         <w:rPr>
           <w:color w:val="00B0F0"/>
-        </w:rPr>
-      </w:pPr>
-      <w:r>
-        <w:rPr>
-          <w:b/>
-          <w:bCs/>
-          <w:color w:val="00B0F0"/>
+          <w:lang w:val="en-US"/>
+        </w:rPr>
+      </w:pPr>
+      <w:r>
+        <w:rPr>
+          <w:b/>
+          <w:bCs/>
+          <w:color w:val="00B0F0"/>
+          <w:lang w:val="en-US"/>
         </w:rPr>
         <w:t>SELECT</w:t>
       </w:r>
       <w:r>
         <w:rPr>
           <w:color w:val="00B0F0"/>
+          <w:lang w:val="en-US"/>
         </w:rPr>
         <w:t xml:space="preserve"> name </w:t>
       </w:r>
@@ -4768,12 +4790,14 @@
           <w:b/>
           <w:bCs/>
           <w:color w:val="00B0F0"/>
+          <w:lang w:val="en-US"/>
         </w:rPr>
         <w:t>FROM</w:t>
       </w:r>
       <w:r>
         <w:rPr>
           <w:color w:val="00B0F0"/>
+          <w:lang w:val="en-US"/>
         </w:rPr>
         <w:t xml:space="preserve"> celebs;</w:t>
       </w:r>
@@ -4785,13 +4809,15 @@
           <w:b/>
           <w:bCs/>
           <w:color w:val="000000" w:themeColor="text1"/>
-        </w:rPr>
-      </w:pPr>
-      <w:r>
-        <w:rPr>
-          <w:b/>
-          <w:bCs/>
-          <w:color w:val="000000" w:themeColor="text1"/>
+          <w:lang w:val="en-US"/>
+        </w:rPr>
+      </w:pPr>
+      <w:r>
+        <w:rPr>
+          <w:b/>
+          <w:bCs/>
+          <w:color w:val="000000" w:themeColor="text1"/>
+          <w:lang w:val="en-US"/>
         </w:rPr>
         <w:t>2.</w:t>
       </w:r>
@@ -4972,12 +4998,14 @@
           <w:b/>
           <w:bCs/>
           <w:color w:val="00B0F0"/>
+          <w:lang w:val="en-US"/>
         </w:rPr>
         <w:t>SELECT</w:t>
       </w:r>
       <w:r>
         <w:rPr>
           <w:color w:val="00B0F0"/>
+          <w:lang w:val="en-US"/>
         </w:rPr>
         <w:t xml:space="preserve"> * </w:t>
       </w:r>
@@ -4986,12 +5014,14 @@
           <w:b/>
           <w:bCs/>
           <w:color w:val="00B0F0"/>
+          <w:lang w:val="en-US"/>
         </w:rPr>
         <w:t>FROM</w:t>
       </w:r>
       <w:r>
         <w:rPr>
           <w:color w:val="00B0F0"/>
+          <w:lang w:val="en-US"/>
         </w:rPr>
         <w:t xml:space="preserve"> celebs;</w:t>
       </w:r>
@@ -8288,6 +8318,7 @@
       <w:r>
         <w:rPr>
           <w:color w:val="00B0F0"/>
+          <w:lang w:val="en-US"/>
         </w:rPr>
         <w:t>)</w:t>
       </w:r>
@@ -8961,6 +8992,843 @@
         </w:rPr>
         <w:t>In this lesson, we have learned SQL statements that create, edit, and delete data. In the upcoming lessons, we will learn how to use SQL to retrieve information from a database!</w:t>
       </w:r>
+    </w:p>
+    <w:p>
+      <w:pPr>
+        <w:jc w:val="both"/>
+        <w:rPr>
+          <w:color w:val="C00000"/>
+          <w:lang w:val="en-US"/>
+        </w:rPr>
+      </w:pPr>
+      <w:r>
+        <w:rPr>
+          <w:color w:val="C00000"/>
+          <w:lang w:val="en-US"/>
+        </w:rPr>
+        <w:t>______________________________________________________________________________</w:t>
+      </w:r>
+    </w:p>
+    <w:p>
+      <w:pPr>
+        <w:jc w:val="center"/>
+        <w:rPr>
+          <w:b/>
+          <w:bCs/>
+          <w:color w:val="000000" w:themeColor="text1"/>
+          <w:lang w:val="en-US"/>
+        </w:rPr>
+      </w:pPr>
+    </w:p>
+    <w:p>
+      <w:pPr>
+        <w:jc w:val="center"/>
+        <w:rPr>
+          <w:b/>
+          <w:bCs/>
+          <w:color w:val="000000" w:themeColor="text1"/>
+          <w:lang w:val="en-US"/>
+        </w:rPr>
+      </w:pPr>
+    </w:p>
+    <w:p>
+      <w:pPr>
+        <w:jc w:val="center"/>
+        <w:rPr>
+          <w:b/>
+          <w:bCs/>
+          <w:color w:val="000000" w:themeColor="text1"/>
+          <w:lang w:val="en-US"/>
+        </w:rPr>
+      </w:pPr>
+    </w:p>
+    <w:p>
+      <w:pPr>
+        <w:jc w:val="center"/>
+        <w:rPr>
+          <w:b/>
+          <w:bCs/>
+          <w:color w:val="000000" w:themeColor="text1"/>
+          <w:lang w:val="en-US"/>
+        </w:rPr>
+      </w:pPr>
+    </w:p>
+    <w:p>
+      <w:pPr>
+        <w:jc w:val="center"/>
+        <w:rPr>
+          <w:b/>
+          <w:bCs/>
+          <w:color w:val="000000" w:themeColor="text1"/>
+          <w:lang w:val="en-US"/>
+        </w:rPr>
+      </w:pPr>
+    </w:p>
+    <w:p>
+      <w:pPr>
+        <w:jc w:val="center"/>
+        <w:rPr>
+          <w:b/>
+          <w:bCs/>
+          <w:color w:val="000000" w:themeColor="text1"/>
+          <w:lang w:val="en-US"/>
+        </w:rPr>
+      </w:pPr>
+    </w:p>
+    <w:p>
+      <w:pPr>
+        <w:jc w:val="center"/>
+        <w:rPr>
+          <w:b/>
+          <w:bCs/>
+          <w:color w:val="000000" w:themeColor="text1"/>
+          <w:lang w:val="en-US"/>
+        </w:rPr>
+      </w:pPr>
+    </w:p>
+    <w:p>
+      <w:pPr>
+        <w:jc w:val="center"/>
+        <w:rPr>
+          <w:b/>
+          <w:bCs/>
+          <w:color w:val="000000" w:themeColor="text1"/>
+          <w:lang w:val="en-US"/>
+        </w:rPr>
+      </w:pPr>
+    </w:p>
+    <w:p>
+      <w:pPr>
+        <w:jc w:val="center"/>
+        <w:rPr>
+          <w:b/>
+          <w:bCs/>
+          <w:color w:val="000000" w:themeColor="text1"/>
+          <w:lang w:val="en-US"/>
+        </w:rPr>
+      </w:pPr>
+    </w:p>
+    <w:p>
+      <w:pPr>
+        <w:jc w:val="center"/>
+        <w:rPr>
+          <w:b/>
+          <w:bCs/>
+          <w:color w:val="000000" w:themeColor="text1"/>
+          <w:lang w:val="en-US"/>
+        </w:rPr>
+      </w:pPr>
+    </w:p>
+    <w:p>
+      <w:pPr>
+        <w:jc w:val="center"/>
+        <w:rPr>
+          <w:b/>
+          <w:bCs/>
+          <w:color w:val="000000" w:themeColor="text1"/>
+          <w:lang w:val="en-US"/>
+        </w:rPr>
+      </w:pPr>
+      <w:r>
+        <w:rPr>
+          <w:b/>
+          <w:bCs/>
+          <w:color w:val="000000" w:themeColor="text1"/>
+          <w:lang w:val="en-US"/>
+        </w:rPr>
+        <w:t>QUIZ</w:t>
+      </w:r>
+    </w:p>
+    <w:p>
+      <w:pPr>
+        <w:jc w:val="center"/>
+        <w:rPr>
+          <w:b/>
+          <w:bCs/>
+          <w:color w:val="000000" w:themeColor="text1"/>
+          <w:lang w:val="en-US"/>
+        </w:rPr>
+      </w:pPr>
+      <w:r>
+        <w:rPr>
+          <w:b/>
+          <w:bCs/>
+          <w:noProof/>
+          <w:color w:val="000000" w:themeColor="text1"/>
+          <w:lang w:val="en-US"/>
+        </w:rPr>
+        <w:drawing>
+          <wp:inline distT="0" distB="0" distL="0" distR="0" wp14:anchorId="1BC8C840" wp14:editId="51B55214">
+            <wp:extent cx="5935980" cy="3025140"/>
+            <wp:effectExtent l="0" t="0" r="7620" b="3810"/>
+            <wp:docPr id="255271843" name="Рисунок 1"/>
+            <wp:cNvGraphicFramePr>
+              <a:graphicFrameLocks xmlns:a="http://schemas.openxmlformats.org/drawingml/2006/main" noChangeAspect="1"/>
+            </wp:cNvGraphicFramePr>
+            <a:graphic xmlns:a="http://schemas.openxmlformats.org/drawingml/2006/main">
+              <a:graphicData uri="http://schemas.openxmlformats.org/drawingml/2006/picture">
+                <pic:pic xmlns:pic="http://schemas.openxmlformats.org/drawingml/2006/picture">
+                  <pic:nvPicPr>
+                    <pic:cNvPr id="0" name="Picture 1"/>
+                    <pic:cNvPicPr>
+                      <a:picLocks noChangeAspect="1" noChangeArrowheads="1"/>
+                    </pic:cNvPicPr>
+                  </pic:nvPicPr>
+                  <pic:blipFill>
+                    <a:blip r:embed="rId42">
+                      <a:extLst>
+                        <a:ext uri="{28A0092B-C50C-407E-A947-70E740481C1C}">
+                          <a14:useLocalDpi xmlns:a14="http://schemas.microsoft.com/office/drawing/2010/main" val="0"/>
+                        </a:ext>
+                      </a:extLst>
+                    </a:blip>
+                    <a:srcRect/>
+                    <a:stretch>
+                      <a:fillRect/>
+                    </a:stretch>
+                  </pic:blipFill>
+                  <pic:spPr bwMode="auto">
+                    <a:xfrm>
+                      <a:off x="0" y="0"/>
+                      <a:ext cx="5935980" cy="3025140"/>
+                    </a:xfrm>
+                    <a:prstGeom prst="rect">
+                      <a:avLst/>
+                    </a:prstGeom>
+                    <a:noFill/>
+                    <a:ln>
+                      <a:noFill/>
+                    </a:ln>
+                  </pic:spPr>
+                </pic:pic>
+              </a:graphicData>
+            </a:graphic>
+          </wp:inline>
+        </w:drawing>
+      </w:r>
+    </w:p>
+    <w:p>
+      <w:pPr>
+        <w:jc w:val="center"/>
+        <w:rPr>
+          <w:b/>
+          <w:bCs/>
+          <w:color w:val="000000" w:themeColor="text1"/>
+          <w:lang w:val="en-US"/>
+        </w:rPr>
+      </w:pPr>
+      <w:r>
+        <w:rPr>
+          <w:b/>
+          <w:bCs/>
+          <w:noProof/>
+          <w:color w:val="000000" w:themeColor="text1"/>
+          <w:lang w:val="en-US"/>
+        </w:rPr>
+        <w:drawing>
+          <wp:inline distT="0" distB="0" distL="0" distR="0" wp14:anchorId="70FCB881" wp14:editId="1E9A5E96">
+            <wp:extent cx="5935980" cy="3108960"/>
+            <wp:effectExtent l="0" t="0" r="7620" b="0"/>
+            <wp:docPr id="186651454" name="Рисунок 2"/>
+            <wp:cNvGraphicFramePr>
+              <a:graphicFrameLocks xmlns:a="http://schemas.openxmlformats.org/drawingml/2006/main" noChangeAspect="1"/>
+            </wp:cNvGraphicFramePr>
+            <a:graphic xmlns:a="http://schemas.openxmlformats.org/drawingml/2006/main">
+              <a:graphicData uri="http://schemas.openxmlformats.org/drawingml/2006/picture">
+                <pic:pic xmlns:pic="http://schemas.openxmlformats.org/drawingml/2006/picture">
+                  <pic:nvPicPr>
+                    <pic:cNvPr id="0" name="Picture 2"/>
+                    <pic:cNvPicPr>
+                      <a:picLocks noChangeAspect="1" noChangeArrowheads="1"/>
+                    </pic:cNvPicPr>
+                  </pic:nvPicPr>
+                  <pic:blipFill>
+                    <a:blip r:embed="rId43">
+                      <a:extLst>
+                        <a:ext uri="{28A0092B-C50C-407E-A947-70E740481C1C}">
+                          <a14:useLocalDpi xmlns:a14="http://schemas.microsoft.com/office/drawing/2010/main" val="0"/>
+                        </a:ext>
+                      </a:extLst>
+                    </a:blip>
+                    <a:srcRect/>
+                    <a:stretch>
+                      <a:fillRect/>
+                    </a:stretch>
+                  </pic:blipFill>
+                  <pic:spPr bwMode="auto">
+                    <a:xfrm>
+                      <a:off x="0" y="0"/>
+                      <a:ext cx="5935980" cy="3108960"/>
+                    </a:xfrm>
+                    <a:prstGeom prst="rect">
+                      <a:avLst/>
+                    </a:prstGeom>
+                    <a:noFill/>
+                    <a:ln>
+                      <a:noFill/>
+                    </a:ln>
+                  </pic:spPr>
+                </pic:pic>
+              </a:graphicData>
+            </a:graphic>
+          </wp:inline>
+        </w:drawing>
+      </w:r>
+    </w:p>
+    <w:p>
+      <w:pPr>
+        <w:jc w:val="center"/>
+        <w:rPr>
+          <w:b/>
+          <w:bCs/>
+          <w:color w:val="000000" w:themeColor="text1"/>
+          <w:lang w:val="en-US"/>
+        </w:rPr>
+      </w:pPr>
+      <w:r>
+        <w:rPr>
+          <w:b/>
+          <w:bCs/>
+          <w:noProof/>
+          <w:color w:val="000000" w:themeColor="text1"/>
+          <w:lang w:val="en-US"/>
+        </w:rPr>
+        <w:drawing>
+          <wp:inline distT="0" distB="0" distL="0" distR="0" wp14:anchorId="59AA8BEE" wp14:editId="08F367B1">
+            <wp:extent cx="5928360" cy="3284220"/>
+            <wp:effectExtent l="0" t="0" r="0" b="0"/>
+            <wp:docPr id="1228317453" name="Рисунок 3"/>
+            <wp:cNvGraphicFramePr>
+              <a:graphicFrameLocks xmlns:a="http://schemas.openxmlformats.org/drawingml/2006/main" noChangeAspect="1"/>
+            </wp:cNvGraphicFramePr>
+            <a:graphic xmlns:a="http://schemas.openxmlformats.org/drawingml/2006/main">
+              <a:graphicData uri="http://schemas.openxmlformats.org/drawingml/2006/picture">
+                <pic:pic xmlns:pic="http://schemas.openxmlformats.org/drawingml/2006/picture">
+                  <pic:nvPicPr>
+                    <pic:cNvPr id="0" name="Picture 3"/>
+                    <pic:cNvPicPr>
+                      <a:picLocks noChangeAspect="1" noChangeArrowheads="1"/>
+                    </pic:cNvPicPr>
+                  </pic:nvPicPr>
+                  <pic:blipFill>
+                    <a:blip r:embed="rId44">
+                      <a:extLst>
+                        <a:ext uri="{28A0092B-C50C-407E-A947-70E740481C1C}">
+                          <a14:useLocalDpi xmlns:a14="http://schemas.microsoft.com/office/drawing/2010/main" val="0"/>
+                        </a:ext>
+                      </a:extLst>
+                    </a:blip>
+                    <a:srcRect/>
+                    <a:stretch>
+                      <a:fillRect/>
+                    </a:stretch>
+                  </pic:blipFill>
+                  <pic:spPr bwMode="auto">
+                    <a:xfrm>
+                      <a:off x="0" y="0"/>
+                      <a:ext cx="5928360" cy="3284220"/>
+                    </a:xfrm>
+                    <a:prstGeom prst="rect">
+                      <a:avLst/>
+                    </a:prstGeom>
+                    <a:noFill/>
+                    <a:ln>
+                      <a:noFill/>
+                    </a:ln>
+                  </pic:spPr>
+                </pic:pic>
+              </a:graphicData>
+            </a:graphic>
+          </wp:inline>
+        </w:drawing>
+      </w:r>
+    </w:p>
+    <w:p>
+      <w:pPr>
+        <w:jc w:val="center"/>
+        <w:rPr>
+          <w:b/>
+          <w:bCs/>
+          <w:color w:val="000000" w:themeColor="text1"/>
+          <w:lang w:val="en-US"/>
+        </w:rPr>
+      </w:pPr>
+      <w:r>
+        <w:rPr>
+          <w:b/>
+          <w:bCs/>
+          <w:noProof/>
+          <w:color w:val="000000" w:themeColor="text1"/>
+          <w:lang w:val="en-US"/>
+        </w:rPr>
+        <w:drawing>
+          <wp:inline distT="0" distB="0" distL="0" distR="0" wp14:anchorId="077EAAC2" wp14:editId="76887ECE">
+            <wp:extent cx="5935980" cy="3078480"/>
+            <wp:effectExtent l="0" t="0" r="7620" b="7620"/>
+            <wp:docPr id="836859809" name="Рисунок 4"/>
+            <wp:cNvGraphicFramePr>
+              <a:graphicFrameLocks xmlns:a="http://schemas.openxmlformats.org/drawingml/2006/main" noChangeAspect="1"/>
+            </wp:cNvGraphicFramePr>
+            <a:graphic xmlns:a="http://schemas.openxmlformats.org/drawingml/2006/main">
+              <a:graphicData uri="http://schemas.openxmlformats.org/drawingml/2006/picture">
+                <pic:pic xmlns:pic="http://schemas.openxmlformats.org/drawingml/2006/picture">
+                  <pic:nvPicPr>
+                    <pic:cNvPr id="0" name="Picture 4"/>
+                    <pic:cNvPicPr>
+                      <a:picLocks noChangeAspect="1" noChangeArrowheads="1"/>
+                    </pic:cNvPicPr>
+                  </pic:nvPicPr>
+                  <pic:blipFill>
+                    <a:blip r:embed="rId45">
+                      <a:extLst>
+                        <a:ext uri="{28A0092B-C50C-407E-A947-70E740481C1C}">
+                          <a14:useLocalDpi xmlns:a14="http://schemas.microsoft.com/office/drawing/2010/main" val="0"/>
+                        </a:ext>
+                      </a:extLst>
+                    </a:blip>
+                    <a:srcRect/>
+                    <a:stretch>
+                      <a:fillRect/>
+                    </a:stretch>
+                  </pic:blipFill>
+                  <pic:spPr bwMode="auto">
+                    <a:xfrm>
+                      <a:off x="0" y="0"/>
+                      <a:ext cx="5935980" cy="3078480"/>
+                    </a:xfrm>
+                    <a:prstGeom prst="rect">
+                      <a:avLst/>
+                    </a:prstGeom>
+                    <a:noFill/>
+                    <a:ln>
+                      <a:noFill/>
+                    </a:ln>
+                  </pic:spPr>
+                </pic:pic>
+              </a:graphicData>
+            </a:graphic>
+          </wp:inline>
+        </w:drawing>
+      </w:r>
+    </w:p>
+    <w:p>
+      <w:pPr>
+        <w:jc w:val="center"/>
+        <w:rPr>
+          <w:b/>
+          <w:bCs/>
+          <w:color w:val="000000" w:themeColor="text1"/>
+          <w:lang w:val="en-US"/>
+        </w:rPr>
+      </w:pPr>
+      <w:r>
+        <w:rPr>
+          <w:b/>
+          <w:bCs/>
+          <w:noProof/>
+          <w:color w:val="000000" w:themeColor="text1"/>
+          <w:lang w:val="en-US"/>
+        </w:rPr>
+        <w:drawing>
+          <wp:inline distT="0" distB="0" distL="0" distR="0" wp14:anchorId="0342257E" wp14:editId="0E259259">
+            <wp:extent cx="5928360" cy="3230880"/>
+            <wp:effectExtent l="0" t="0" r="0" b="7620"/>
+            <wp:docPr id="591784308" name="Рисунок 5"/>
+            <wp:cNvGraphicFramePr>
+              <a:graphicFrameLocks xmlns:a="http://schemas.openxmlformats.org/drawingml/2006/main" noChangeAspect="1"/>
+            </wp:cNvGraphicFramePr>
+            <a:graphic xmlns:a="http://schemas.openxmlformats.org/drawingml/2006/main">
+              <a:graphicData uri="http://schemas.openxmlformats.org/drawingml/2006/picture">
+                <pic:pic xmlns:pic="http://schemas.openxmlformats.org/drawingml/2006/picture">
+                  <pic:nvPicPr>
+                    <pic:cNvPr id="0" name="Picture 5"/>
+                    <pic:cNvPicPr>
+                      <a:picLocks noChangeAspect="1" noChangeArrowheads="1"/>
+                    </pic:cNvPicPr>
+                  </pic:nvPicPr>
+                  <pic:blipFill>
+                    <a:blip r:embed="rId46">
+                      <a:extLst>
+                        <a:ext uri="{28A0092B-C50C-407E-A947-70E740481C1C}">
+                          <a14:useLocalDpi xmlns:a14="http://schemas.microsoft.com/office/drawing/2010/main" val="0"/>
+                        </a:ext>
+                      </a:extLst>
+                    </a:blip>
+                    <a:srcRect/>
+                    <a:stretch>
+                      <a:fillRect/>
+                    </a:stretch>
+                  </pic:blipFill>
+                  <pic:spPr bwMode="auto">
+                    <a:xfrm>
+                      <a:off x="0" y="0"/>
+                      <a:ext cx="5928360" cy="3230880"/>
+                    </a:xfrm>
+                    <a:prstGeom prst="rect">
+                      <a:avLst/>
+                    </a:prstGeom>
+                    <a:noFill/>
+                    <a:ln>
+                      <a:noFill/>
+                    </a:ln>
+                  </pic:spPr>
+                </pic:pic>
+              </a:graphicData>
+            </a:graphic>
+          </wp:inline>
+        </w:drawing>
+      </w:r>
+    </w:p>
+    <w:p>
+      <w:pPr>
+        <w:jc w:val="center"/>
+        <w:rPr>
+          <w:b/>
+          <w:bCs/>
+          <w:color w:val="000000" w:themeColor="text1"/>
+          <w:lang w:val="en-US"/>
+        </w:rPr>
+      </w:pPr>
+      <w:r>
+        <w:rPr>
+          <w:b/>
+          <w:bCs/>
+          <w:noProof/>
+          <w:color w:val="000000" w:themeColor="text1"/>
+          <w:lang w:val="en-US"/>
+        </w:rPr>
+        <w:drawing>
+          <wp:inline distT="0" distB="0" distL="0" distR="0" wp14:anchorId="79C9021D" wp14:editId="75FBCEB3">
+            <wp:extent cx="5935980" cy="3040380"/>
+            <wp:effectExtent l="0" t="0" r="7620" b="7620"/>
+            <wp:docPr id="1174597940" name="Рисунок 6"/>
+            <wp:cNvGraphicFramePr>
+              <a:graphicFrameLocks xmlns:a="http://schemas.openxmlformats.org/drawingml/2006/main" noChangeAspect="1"/>
+            </wp:cNvGraphicFramePr>
+            <a:graphic xmlns:a="http://schemas.openxmlformats.org/drawingml/2006/main">
+              <a:graphicData uri="http://schemas.openxmlformats.org/drawingml/2006/picture">
+                <pic:pic xmlns:pic="http://schemas.openxmlformats.org/drawingml/2006/picture">
+                  <pic:nvPicPr>
+                    <pic:cNvPr id="0" name="Picture 6"/>
+                    <pic:cNvPicPr>
+                      <a:picLocks noChangeAspect="1" noChangeArrowheads="1"/>
+                    </pic:cNvPicPr>
+                  </pic:nvPicPr>
+                  <pic:blipFill>
+                    <a:blip r:embed="rId47">
+                      <a:extLst>
+                        <a:ext uri="{28A0092B-C50C-407E-A947-70E740481C1C}">
+                          <a14:useLocalDpi xmlns:a14="http://schemas.microsoft.com/office/drawing/2010/main" val="0"/>
+                        </a:ext>
+                      </a:extLst>
+                    </a:blip>
+                    <a:srcRect/>
+                    <a:stretch>
+                      <a:fillRect/>
+                    </a:stretch>
+                  </pic:blipFill>
+                  <pic:spPr bwMode="auto">
+                    <a:xfrm>
+                      <a:off x="0" y="0"/>
+                      <a:ext cx="5935980" cy="3040380"/>
+                    </a:xfrm>
+                    <a:prstGeom prst="rect">
+                      <a:avLst/>
+                    </a:prstGeom>
+                    <a:noFill/>
+                    <a:ln>
+                      <a:noFill/>
+                    </a:ln>
+                  </pic:spPr>
+                </pic:pic>
+              </a:graphicData>
+            </a:graphic>
+          </wp:inline>
+        </w:drawing>
+      </w:r>
+    </w:p>
+    <w:p>
+      <w:pPr>
+        <w:jc w:val="center"/>
+        <w:rPr>
+          <w:b/>
+          <w:bCs/>
+          <w:color w:val="000000" w:themeColor="text1"/>
+          <w:lang w:val="en-US"/>
+        </w:rPr>
+      </w:pPr>
+      <w:r>
+        <w:rPr>
+          <w:b/>
+          <w:bCs/>
+          <w:noProof/>
+          <w:color w:val="000000" w:themeColor="text1"/>
+          <w:lang w:val="en-US"/>
+        </w:rPr>
+        <w:drawing>
+          <wp:inline distT="0" distB="0" distL="0" distR="0" wp14:anchorId="2BA11A24" wp14:editId="7C1AF5C9">
+            <wp:extent cx="5935980" cy="3086100"/>
+            <wp:effectExtent l="0" t="0" r="7620" b="0"/>
+            <wp:docPr id="262924930" name="Рисунок 7"/>
+            <wp:cNvGraphicFramePr>
+              <a:graphicFrameLocks xmlns:a="http://schemas.openxmlformats.org/drawingml/2006/main" noChangeAspect="1"/>
+            </wp:cNvGraphicFramePr>
+            <a:graphic xmlns:a="http://schemas.openxmlformats.org/drawingml/2006/main">
+              <a:graphicData uri="http://schemas.openxmlformats.org/drawingml/2006/picture">
+                <pic:pic xmlns:pic="http://schemas.openxmlformats.org/drawingml/2006/picture">
+                  <pic:nvPicPr>
+                    <pic:cNvPr id="0" name="Picture 7"/>
+                    <pic:cNvPicPr>
+                      <a:picLocks noChangeAspect="1" noChangeArrowheads="1"/>
+                    </pic:cNvPicPr>
+                  </pic:nvPicPr>
+                  <pic:blipFill>
+                    <a:blip r:embed="rId48">
+                      <a:extLst>
+                        <a:ext uri="{28A0092B-C50C-407E-A947-70E740481C1C}">
+                          <a14:useLocalDpi xmlns:a14="http://schemas.microsoft.com/office/drawing/2010/main" val="0"/>
+                        </a:ext>
+                      </a:extLst>
+                    </a:blip>
+                    <a:srcRect/>
+                    <a:stretch>
+                      <a:fillRect/>
+                    </a:stretch>
+                  </pic:blipFill>
+                  <pic:spPr bwMode="auto">
+                    <a:xfrm>
+                      <a:off x="0" y="0"/>
+                      <a:ext cx="5935980" cy="3086100"/>
+                    </a:xfrm>
+                    <a:prstGeom prst="rect">
+                      <a:avLst/>
+                    </a:prstGeom>
+                    <a:noFill/>
+                    <a:ln>
+                      <a:noFill/>
+                    </a:ln>
+                  </pic:spPr>
+                </pic:pic>
+              </a:graphicData>
+            </a:graphic>
+          </wp:inline>
+        </w:drawing>
+      </w:r>
+    </w:p>
+    <w:p>
+      <w:pPr>
+        <w:jc w:val="center"/>
+        <w:rPr>
+          <w:b/>
+          <w:bCs/>
+          <w:color w:val="000000" w:themeColor="text1"/>
+          <w:lang w:val="en-US"/>
+        </w:rPr>
+      </w:pPr>
+      <w:r>
+        <w:rPr>
+          <w:b/>
+          <w:bCs/>
+          <w:noProof/>
+          <w:color w:val="000000" w:themeColor="text1"/>
+          <w:lang w:val="en-US"/>
+        </w:rPr>
+        <w:drawing>
+          <wp:inline distT="0" distB="0" distL="0" distR="0" wp14:anchorId="0C0893FB" wp14:editId="2D6CD32D">
+            <wp:extent cx="5940425" cy="3670935"/>
+            <wp:effectExtent l="0" t="0" r="3175" b="5715"/>
+            <wp:docPr id="1633706221" name="Рисунок 8"/>
+            <wp:cNvGraphicFramePr>
+              <a:graphicFrameLocks xmlns:a="http://schemas.openxmlformats.org/drawingml/2006/main" noChangeAspect="1"/>
+            </wp:cNvGraphicFramePr>
+            <a:graphic xmlns:a="http://schemas.openxmlformats.org/drawingml/2006/main">
+              <a:graphicData uri="http://schemas.openxmlformats.org/drawingml/2006/picture">
+                <pic:pic xmlns:pic="http://schemas.openxmlformats.org/drawingml/2006/picture">
+                  <pic:nvPicPr>
+                    <pic:cNvPr id="0" name="Picture 8"/>
+                    <pic:cNvPicPr>
+                      <a:picLocks noChangeAspect="1" noChangeArrowheads="1"/>
+                    </pic:cNvPicPr>
+                  </pic:nvPicPr>
+                  <pic:blipFill>
+                    <a:blip r:embed="rId49">
+                      <a:extLst>
+                        <a:ext uri="{28A0092B-C50C-407E-A947-70E740481C1C}">
+                          <a14:useLocalDpi xmlns:a14="http://schemas.microsoft.com/office/drawing/2010/main" val="0"/>
+                        </a:ext>
+                      </a:extLst>
+                    </a:blip>
+                    <a:srcRect/>
+                    <a:stretch>
+                      <a:fillRect/>
+                    </a:stretch>
+                  </pic:blipFill>
+                  <pic:spPr bwMode="auto">
+                    <a:xfrm>
+                      <a:off x="0" y="0"/>
+                      <a:ext cx="5940425" cy="3670935"/>
+                    </a:xfrm>
+                    <a:prstGeom prst="rect">
+                      <a:avLst/>
+                    </a:prstGeom>
+                    <a:noFill/>
+                    <a:ln>
+                      <a:noFill/>
+                    </a:ln>
+                  </pic:spPr>
+                </pic:pic>
+              </a:graphicData>
+            </a:graphic>
+          </wp:inline>
+        </w:drawing>
+      </w:r>
+    </w:p>
+    <w:p>
+      <w:pPr>
+        <w:jc w:val="center"/>
+        <w:rPr>
+          <w:b/>
+          <w:bCs/>
+          <w:color w:val="000000" w:themeColor="text1"/>
+          <w:lang w:val="en-US"/>
+        </w:rPr>
+      </w:pPr>
+      <w:r>
+        <w:rPr>
+          <w:b/>
+          <w:bCs/>
+          <w:noProof/>
+          <w:color w:val="000000" w:themeColor="text1"/>
+          <w:lang w:val="en-US"/>
+        </w:rPr>
+        <w:drawing>
+          <wp:inline distT="0" distB="0" distL="0" distR="0" wp14:anchorId="67640976" wp14:editId="4C4BA7B7">
+            <wp:extent cx="5940425" cy="3114675"/>
+            <wp:effectExtent l="0" t="0" r="3175" b="9525"/>
+            <wp:docPr id="1107902718" name="Рисунок 10"/>
+            <wp:cNvGraphicFramePr>
+              <a:graphicFrameLocks xmlns:a="http://schemas.openxmlformats.org/drawingml/2006/main" noChangeAspect="1"/>
+            </wp:cNvGraphicFramePr>
+            <a:graphic xmlns:a="http://schemas.openxmlformats.org/drawingml/2006/main">
+              <a:graphicData uri="http://schemas.openxmlformats.org/drawingml/2006/picture">
+                <pic:pic xmlns:pic="http://schemas.openxmlformats.org/drawingml/2006/picture">
+                  <pic:nvPicPr>
+                    <pic:cNvPr id="0" name="Picture 10"/>
+                    <pic:cNvPicPr>
+                      <a:picLocks noChangeAspect="1" noChangeArrowheads="1"/>
+                    </pic:cNvPicPr>
+                  </pic:nvPicPr>
+                  <pic:blipFill>
+                    <a:blip r:embed="rId50">
+                      <a:extLst>
+                        <a:ext uri="{28A0092B-C50C-407E-A947-70E740481C1C}">
+                          <a14:useLocalDpi xmlns:a14="http://schemas.microsoft.com/office/drawing/2010/main" val="0"/>
+                        </a:ext>
+                      </a:extLst>
+                    </a:blip>
+                    <a:srcRect/>
+                    <a:stretch>
+                      <a:fillRect/>
+                    </a:stretch>
+                  </pic:blipFill>
+                  <pic:spPr bwMode="auto">
+                    <a:xfrm>
+                      <a:off x="0" y="0"/>
+                      <a:ext cx="5940425" cy="3114675"/>
+                    </a:xfrm>
+                    <a:prstGeom prst="rect">
+                      <a:avLst/>
+                    </a:prstGeom>
+                    <a:noFill/>
+                    <a:ln>
+                      <a:noFill/>
+                    </a:ln>
+                  </pic:spPr>
+                </pic:pic>
+              </a:graphicData>
+            </a:graphic>
+          </wp:inline>
+        </w:drawing>
+      </w:r>
+    </w:p>
+    <w:p>
+      <w:pPr>
+        <w:jc w:val="center"/>
+        <w:rPr>
+          <w:b/>
+          <w:bCs/>
+          <w:color w:val="000000" w:themeColor="text1"/>
+          <w:lang w:val="en-US"/>
+        </w:rPr>
+      </w:pPr>
+      <w:r>
+        <w:rPr>
+          <w:b/>
+          <w:bCs/>
+          <w:noProof/>
+          <w:color w:val="000000" w:themeColor="text1"/>
+          <w:lang w:val="en-US"/>
+        </w:rPr>
+        <w:drawing>
+          <wp:inline distT="0" distB="0" distL="0" distR="0" wp14:anchorId="0CDCAC0E" wp14:editId="54F12954">
+            <wp:extent cx="5940425" cy="2879090"/>
+            <wp:effectExtent l="0" t="0" r="3175" b="0"/>
+            <wp:docPr id="361366604" name="Рисунок 9"/>
+            <wp:cNvGraphicFramePr>
+              <a:graphicFrameLocks xmlns:a="http://schemas.openxmlformats.org/drawingml/2006/main" noChangeAspect="1"/>
+            </wp:cNvGraphicFramePr>
+            <a:graphic xmlns:a="http://schemas.openxmlformats.org/drawingml/2006/main">
+              <a:graphicData uri="http://schemas.openxmlformats.org/drawingml/2006/picture">
+                <pic:pic xmlns:pic="http://schemas.openxmlformats.org/drawingml/2006/picture">
+                  <pic:nvPicPr>
+                    <pic:cNvPr id="0" name="Picture 9"/>
+                    <pic:cNvPicPr>
+                      <a:picLocks noChangeAspect="1" noChangeArrowheads="1"/>
+                    </pic:cNvPicPr>
+                  </pic:nvPicPr>
+                  <pic:blipFill>
+                    <a:blip r:embed="rId51">
+                      <a:extLst>
+                        <a:ext uri="{28A0092B-C50C-407E-A947-70E740481C1C}">
+                          <a14:useLocalDpi xmlns:a14="http://schemas.microsoft.com/office/drawing/2010/main" val="0"/>
+                        </a:ext>
+                      </a:extLst>
+                    </a:blip>
+                    <a:srcRect/>
+                    <a:stretch>
+                      <a:fillRect/>
+                    </a:stretch>
+                  </pic:blipFill>
+                  <pic:spPr bwMode="auto">
+                    <a:xfrm>
+                      <a:off x="0" y="0"/>
+                      <a:ext cx="5940425" cy="2879090"/>
+                    </a:xfrm>
+                    <a:prstGeom prst="rect">
+                      <a:avLst/>
+                    </a:prstGeom>
+                    <a:noFill/>
+                    <a:ln>
+                      <a:noFill/>
+                    </a:ln>
+                  </pic:spPr>
+                </pic:pic>
+              </a:graphicData>
+            </a:graphic>
+          </wp:inline>
+        </w:drawing>
+      </w:r>
+    </w:p>
+    <w:p>
+      <w:pPr>
+        <w:jc w:val="center"/>
+        <w:rPr>
+          <w:b/>
+          <w:bCs/>
+          <w:color w:val="000000" w:themeColor="text1"/>
+          <w:lang w:val="en-US"/>
+        </w:rPr>
+      </w:pPr>
     </w:p>
     <w:p>
       <w:pPr>
@@ -12257,6 +13125,7 @@
   <w:style w:type="character" w:default="1" w:styleId="a0">
     <w:name w:val="Default Paragraph Font"/>
     <w:uiPriority w:val="1"/>
+    <w:semiHidden/>
     <w:unhideWhenUsed/>
   </w:style>
   <w:style w:type="table" w:default="1" w:styleId="a1">

</xml_diff>

<commit_message>
6. sql for back-end development - sql creating updating and deleting data - manipulation - project create table
</commit_message>
<xml_diff>
--- a/6. SQL FOR BACK-END DEVELOPMENT/SQL CREATING UPDATING AND DELETING DATA/MANIPULATION/Manipulation.docx
+++ b/6. SQL FOR BACK-END DEVELOPMENT/SQL CREATING UPDATING AND DELETING DATA/MANIPULATION/Manipulation.docx
@@ -280,6 +280,7 @@
           <w:bCs/>
         </w:rPr>
       </w:pPr>
+      <w:proofErr w:type="spellStart"/>
       <w:r>
         <w:rPr>
           <w:b/>
@@ -287,6 +288,7 @@
         </w:rPr>
         <w:t>Instructions</w:t>
       </w:r>
+      <w:proofErr w:type="spellEnd"/>
     </w:p>
     <w:p>
       <w:pPr>
@@ -295,9 +297,19 @@
           <w:numId w:val="1"/>
         </w:numPr>
       </w:pPr>
-      <w:r>
-        <w:t>Checkpoint 1 Passed</w:t>
-      </w:r>
+      <w:proofErr w:type="spellStart"/>
+      <w:r>
+        <w:t>Checkpoint</w:t>
+      </w:r>
+      <w:proofErr w:type="spellEnd"/>
+      <w:r>
+        <w:t xml:space="preserve"> 1 </w:t>
+      </w:r>
+      <w:proofErr w:type="spellStart"/>
+      <w:r>
+        <w:t>Passed</w:t>
+      </w:r>
+      <w:proofErr w:type="spellEnd"/>
     </w:p>
     <w:p>
       <w:pPr>
@@ -458,8 +470,37 @@
           <w:numId w:val="1"/>
         </w:numPr>
       </w:pPr>
-      <w:r>
-        <w:t>Did you forget the *?</w:t>
+      <w:proofErr w:type="spellStart"/>
+      <w:r>
+        <w:t>Did</w:t>
+      </w:r>
+      <w:proofErr w:type="spellEnd"/>
+      <w:r>
+        <w:t xml:space="preserve"> </w:t>
+      </w:r>
+      <w:proofErr w:type="spellStart"/>
+      <w:r>
+        <w:t>you</w:t>
+      </w:r>
+      <w:proofErr w:type="spellEnd"/>
+      <w:r>
+        <w:t xml:space="preserve"> </w:t>
+      </w:r>
+      <w:proofErr w:type="spellStart"/>
+      <w:r>
+        <w:t>forget</w:t>
+      </w:r>
+      <w:proofErr w:type="spellEnd"/>
+      <w:r>
+        <w:t xml:space="preserve"> </w:t>
+      </w:r>
+      <w:proofErr w:type="spellStart"/>
+      <w:r>
+        <w:t>the</w:t>
+      </w:r>
+      <w:proofErr w:type="spellEnd"/>
+      <w:r>
+        <w:t> *?</w:t>
       </w:r>
     </w:p>
     <w:p>
@@ -469,8 +510,42 @@
           <w:numId w:val="1"/>
         </w:numPr>
       </w:pPr>
-      <w:r>
-        <w:t>Did you forget the ;?</w:t>
+      <w:proofErr w:type="spellStart"/>
+      <w:r>
+        <w:t>Did</w:t>
+      </w:r>
+      <w:proofErr w:type="spellEnd"/>
+      <w:r>
+        <w:t xml:space="preserve"> </w:t>
+      </w:r>
+      <w:proofErr w:type="spellStart"/>
+      <w:r>
+        <w:t>you</w:t>
+      </w:r>
+      <w:proofErr w:type="spellEnd"/>
+      <w:r>
+        <w:t xml:space="preserve"> </w:t>
+      </w:r>
+      <w:proofErr w:type="spellStart"/>
+      <w:r>
+        <w:t>forget</w:t>
+      </w:r>
+      <w:proofErr w:type="spellEnd"/>
+      <w:r>
+        <w:t xml:space="preserve"> </w:t>
+      </w:r>
+      <w:proofErr w:type="spellStart"/>
+      <w:proofErr w:type="gramStart"/>
+      <w:r>
+        <w:t>the</w:t>
+      </w:r>
+      <w:proofErr w:type="spellEnd"/>
+      <w:r>
+        <w:t> ;</w:t>
+      </w:r>
+      <w:proofErr w:type="gramEnd"/>
+      <w:r>
+        <w:t>?</w:t>
       </w:r>
     </w:p>
     <w:p>
@@ -507,6 +582,7 @@
           <w:lang w:val="en-US"/>
         </w:rPr>
       </w:pPr>
+      <w:proofErr w:type="spellStart"/>
       <w:r>
         <w:rPr>
           <w:b/>
@@ -515,6 +591,7 @@
         </w:rPr>
         <w:t>test.sqlite</w:t>
       </w:r>
+      <w:proofErr w:type="spellEnd"/>
     </w:p>
     <w:p>
       <w:pPr>
@@ -989,11 +1066,47 @@
           <w:color w:val="000000" w:themeColor="text1"/>
         </w:rPr>
       </w:pPr>
-      <w:r>
-        <w:rPr>
-          <w:color w:val="000000" w:themeColor="text1"/>
-        </w:rPr>
-        <w:t>An id of 1</w:t>
+      <w:proofErr w:type="spellStart"/>
+      <w:r>
+        <w:rPr>
+          <w:color w:val="000000" w:themeColor="text1"/>
+        </w:rPr>
+        <w:t>An</w:t>
+      </w:r>
+      <w:proofErr w:type="spellEnd"/>
+      <w:r>
+        <w:rPr>
+          <w:color w:val="000000" w:themeColor="text1"/>
+        </w:rPr>
+        <w:t> </w:t>
+      </w:r>
+      <w:proofErr w:type="spellStart"/>
+      <w:r>
+        <w:rPr>
+          <w:color w:val="000000" w:themeColor="text1"/>
+        </w:rPr>
+        <w:t>id</w:t>
+      </w:r>
+      <w:proofErr w:type="spellEnd"/>
+      <w:r>
+        <w:rPr>
+          <w:color w:val="000000" w:themeColor="text1"/>
+        </w:rPr>
+        <w:t> </w:t>
+      </w:r>
+      <w:proofErr w:type="spellStart"/>
+      <w:r>
+        <w:rPr>
+          <w:color w:val="000000" w:themeColor="text1"/>
+        </w:rPr>
+        <w:t>of</w:t>
+      </w:r>
+      <w:proofErr w:type="spellEnd"/>
+      <w:r>
+        <w:rPr>
+          <w:color w:val="000000" w:themeColor="text1"/>
+        </w:rPr>
+        <w:t> 1</w:t>
       </w:r>
     </w:p>
     <w:p>
@@ -1010,8 +1123,58 @@
         <w:rPr>
           <w:color w:val="000000" w:themeColor="text1"/>
         </w:rPr>
-        <w:t>A name of Justin Bieber</w:t>
-      </w:r>
+        <w:t>A </w:t>
+      </w:r>
+      <w:proofErr w:type="spellStart"/>
+      <w:r>
+        <w:rPr>
+          <w:color w:val="000000" w:themeColor="text1"/>
+        </w:rPr>
+        <w:t>name</w:t>
+      </w:r>
+      <w:proofErr w:type="spellEnd"/>
+      <w:r>
+        <w:rPr>
+          <w:color w:val="000000" w:themeColor="text1"/>
+        </w:rPr>
+        <w:t> </w:t>
+      </w:r>
+      <w:proofErr w:type="spellStart"/>
+      <w:r>
+        <w:rPr>
+          <w:color w:val="000000" w:themeColor="text1"/>
+        </w:rPr>
+        <w:t>of</w:t>
+      </w:r>
+      <w:proofErr w:type="spellEnd"/>
+      <w:r>
+        <w:rPr>
+          <w:color w:val="000000" w:themeColor="text1"/>
+        </w:rPr>
+        <w:t> </w:t>
+      </w:r>
+      <w:proofErr w:type="spellStart"/>
+      <w:r>
+        <w:rPr>
+          <w:color w:val="000000" w:themeColor="text1"/>
+        </w:rPr>
+        <w:t>Justin</w:t>
+      </w:r>
+      <w:proofErr w:type="spellEnd"/>
+      <w:r>
+        <w:rPr>
+          <w:color w:val="000000" w:themeColor="text1"/>
+        </w:rPr>
+        <w:t xml:space="preserve"> </w:t>
+      </w:r>
+      <w:proofErr w:type="spellStart"/>
+      <w:r>
+        <w:rPr>
+          <w:color w:val="000000" w:themeColor="text1"/>
+        </w:rPr>
+        <w:t>Bieber</w:t>
+      </w:r>
+      <w:proofErr w:type="spellEnd"/>
     </w:p>
     <w:p>
       <w:pPr>
@@ -1023,11 +1186,47 @@
           <w:color w:val="000000" w:themeColor="text1"/>
         </w:rPr>
       </w:pPr>
-      <w:r>
-        <w:rPr>
-          <w:color w:val="000000" w:themeColor="text1"/>
-        </w:rPr>
-        <w:t>An age of 29</w:t>
+      <w:proofErr w:type="spellStart"/>
+      <w:r>
+        <w:rPr>
+          <w:color w:val="000000" w:themeColor="text1"/>
+        </w:rPr>
+        <w:t>An</w:t>
+      </w:r>
+      <w:proofErr w:type="spellEnd"/>
+      <w:r>
+        <w:rPr>
+          <w:color w:val="000000" w:themeColor="text1"/>
+        </w:rPr>
+        <w:t> </w:t>
+      </w:r>
+      <w:proofErr w:type="spellStart"/>
+      <w:r>
+        <w:rPr>
+          <w:color w:val="000000" w:themeColor="text1"/>
+        </w:rPr>
+        <w:t>age</w:t>
+      </w:r>
+      <w:proofErr w:type="spellEnd"/>
+      <w:r>
+        <w:rPr>
+          <w:color w:val="000000" w:themeColor="text1"/>
+        </w:rPr>
+        <w:t> </w:t>
+      </w:r>
+      <w:proofErr w:type="spellStart"/>
+      <w:r>
+        <w:rPr>
+          <w:color w:val="000000" w:themeColor="text1"/>
+        </w:rPr>
+        <w:t>of</w:t>
+      </w:r>
+      <w:proofErr w:type="spellEnd"/>
+      <w:r>
+        <w:rPr>
+          <w:color w:val="000000" w:themeColor="text1"/>
+        </w:rPr>
+        <w:t> 29</w:t>
       </w:r>
     </w:p>
     <w:p>
@@ -1125,8 +1324,30 @@
         <w:rPr>
           <w:color w:val="000000" w:themeColor="text1"/>
         </w:rPr>
-        <w:t>TEXT, a text string</w:t>
-      </w:r>
+        <w:t xml:space="preserve">TEXT, a </w:t>
+      </w:r>
+      <w:proofErr w:type="spellStart"/>
+      <w:r>
+        <w:rPr>
+          <w:color w:val="000000" w:themeColor="text1"/>
+        </w:rPr>
+        <w:t>text</w:t>
+      </w:r>
+      <w:proofErr w:type="spellEnd"/>
+      <w:r>
+        <w:rPr>
+          <w:color w:val="000000" w:themeColor="text1"/>
+        </w:rPr>
+        <w:t xml:space="preserve"> </w:t>
+      </w:r>
+      <w:proofErr w:type="spellStart"/>
+      <w:r>
+        <w:rPr>
+          <w:color w:val="000000" w:themeColor="text1"/>
+        </w:rPr>
+        <w:t>string</w:t>
+      </w:r>
+      <w:proofErr w:type="spellEnd"/>
     </w:p>
     <w:p>
       <w:pPr>
@@ -1161,17 +1382,40 @@
         <w:rPr>
           <w:color w:val="000000" w:themeColor="text1"/>
         </w:rPr>
-        <w:t>REAL, a decimal value</w:t>
-      </w:r>
-    </w:p>
-    <w:p>
-      <w:pPr>
-        <w:rPr>
-          <w:b/>
-          <w:bCs/>
-          <w:color w:val="000000" w:themeColor="text1"/>
-        </w:rPr>
-      </w:pPr>
+        <w:t xml:space="preserve">REAL, a </w:t>
+      </w:r>
+      <w:proofErr w:type="spellStart"/>
+      <w:r>
+        <w:rPr>
+          <w:color w:val="000000" w:themeColor="text1"/>
+        </w:rPr>
+        <w:t>decimal</w:t>
+      </w:r>
+      <w:proofErr w:type="spellEnd"/>
+      <w:r>
+        <w:rPr>
+          <w:color w:val="000000" w:themeColor="text1"/>
+        </w:rPr>
+        <w:t xml:space="preserve"> </w:t>
+      </w:r>
+      <w:proofErr w:type="spellStart"/>
+      <w:r>
+        <w:rPr>
+          <w:color w:val="000000" w:themeColor="text1"/>
+        </w:rPr>
+        <w:t>value</w:t>
+      </w:r>
+      <w:proofErr w:type="spellEnd"/>
+    </w:p>
+    <w:p>
+      <w:pPr>
+        <w:rPr>
+          <w:b/>
+          <w:bCs/>
+          <w:color w:val="000000" w:themeColor="text1"/>
+        </w:rPr>
+      </w:pPr>
+      <w:proofErr w:type="spellStart"/>
       <w:r>
         <w:rPr>
           <w:b/>
@@ -1180,6 +1424,7 @@
         </w:rPr>
         <w:t>Instructions</w:t>
       </w:r>
+      <w:proofErr w:type="spellEnd"/>
     </w:p>
     <w:p>
       <w:pPr>
@@ -1220,6 +1465,7 @@
           <w:lang w:val="en-US"/>
         </w:rPr>
       </w:pPr>
+      <w:proofErr w:type="spellStart"/>
       <w:r>
         <w:rPr>
           <w:b/>
@@ -1229,6 +1475,7 @@
         </w:rPr>
         <w:t>test.sqlite</w:t>
       </w:r>
+      <w:proofErr w:type="spellEnd"/>
     </w:p>
     <w:p>
       <w:pPr>
@@ -1258,11 +1505,19 @@
         </w:rPr>
         <w:t xml:space="preserve">FROM </w:t>
       </w:r>
-      <w:r>
-        <w:rPr>
-          <w:color w:val="00B0F0"/>
-        </w:rPr>
-        <w:t>celebs;</w:t>
+      <w:proofErr w:type="spellStart"/>
+      <w:r>
+        <w:rPr>
+          <w:color w:val="00B0F0"/>
+        </w:rPr>
+        <w:t>celebs</w:t>
+      </w:r>
+      <w:proofErr w:type="spellEnd"/>
+      <w:r>
+        <w:rPr>
+          <w:color w:val="00B0F0"/>
+        </w:rPr>
+        <w:t>;</w:t>
       </w:r>
     </w:p>
     <w:p>
@@ -1410,7 +1665,23 @@
           <w:color w:val="000000" w:themeColor="text1"/>
           <w:lang w:val="en-US"/>
         </w:rPr>
-        <w:t> is text that the database recognizes as a valid command. Statements always end in a semicolon ;.</w:t>
+        <w:t xml:space="preserve"> is text that the database recognizes as a valid command. Statements always end in a </w:t>
+      </w:r>
+      <w:proofErr w:type="gramStart"/>
+      <w:r>
+        <w:rPr>
+          <w:color w:val="000000" w:themeColor="text1"/>
+          <w:lang w:val="en-US"/>
+        </w:rPr>
+        <w:t>semicolon ;</w:t>
+      </w:r>
+      <w:proofErr w:type="gramEnd"/>
+      <w:r>
+        <w:rPr>
+          <w:color w:val="000000" w:themeColor="text1"/>
+          <w:lang w:val="en-US"/>
+        </w:rPr>
+        <w:t>.</w:t>
       </w:r>
     </w:p>
     <w:p>
@@ -1434,7 +1705,23 @@
           <w:color w:val="00B0F0"/>
           <w:lang w:val="en-US"/>
         </w:rPr>
-        <w:t xml:space="preserve"> table_name (</w:t>
+        <w:t xml:space="preserve"> </w:t>
+      </w:r>
+      <w:proofErr w:type="spellStart"/>
+      <w:r>
+        <w:rPr>
+          <w:color w:val="00B0F0"/>
+          <w:lang w:val="en-US"/>
+        </w:rPr>
+        <w:t>table_name</w:t>
+      </w:r>
+      <w:proofErr w:type="spellEnd"/>
+      <w:r>
+        <w:rPr>
+          <w:color w:val="00B0F0"/>
+          <w:lang w:val="en-US"/>
+        </w:rPr>
+        <w:t xml:space="preserve"> (</w:t>
       </w:r>
       <w:r>
         <w:rPr>
@@ -1442,7 +1729,23 @@
           <w:lang w:val="en-US"/>
         </w:rPr>
         <w:br/>
-        <w:t xml:space="preserve">   column_1 data_type, </w:t>
+        <w:t xml:space="preserve">   column_1 </w:t>
+      </w:r>
+      <w:proofErr w:type="spellStart"/>
+      <w:r>
+        <w:rPr>
+          <w:color w:val="00B0F0"/>
+          <w:lang w:val="en-US"/>
+        </w:rPr>
+        <w:t>data_type</w:t>
+      </w:r>
+      <w:proofErr w:type="spellEnd"/>
+      <w:r>
+        <w:rPr>
+          <w:color w:val="00B0F0"/>
+          <w:lang w:val="en-US"/>
+        </w:rPr>
+        <w:t xml:space="preserve">, </w:t>
       </w:r>
       <w:r>
         <w:rPr>
@@ -1450,7 +1753,23 @@
           <w:lang w:val="en-US"/>
         </w:rPr>
         <w:br/>
-        <w:t xml:space="preserve">   column_2 data_type, </w:t>
+        <w:t xml:space="preserve">   column_2 </w:t>
+      </w:r>
+      <w:proofErr w:type="spellStart"/>
+      <w:r>
+        <w:rPr>
+          <w:color w:val="00B0F0"/>
+          <w:lang w:val="en-US"/>
+        </w:rPr>
+        <w:t>data_type</w:t>
+      </w:r>
+      <w:proofErr w:type="spellEnd"/>
+      <w:r>
+        <w:rPr>
+          <w:color w:val="00B0F0"/>
+          <w:lang w:val="en-US"/>
+        </w:rPr>
+        <w:t xml:space="preserve">, </w:t>
       </w:r>
       <w:r>
         <w:rPr>
@@ -1458,8 +1777,17 @@
           <w:lang w:val="en-US"/>
         </w:rPr>
         <w:br/>
-        <w:t>   column_3 data_type</w:t>
-      </w:r>
+        <w:t xml:space="preserve">   column_3 </w:t>
+      </w:r>
+      <w:proofErr w:type="spellStart"/>
+      <w:r>
+        <w:rPr>
+          <w:color w:val="00B0F0"/>
+          <w:lang w:val="en-US"/>
+        </w:rPr>
+        <w:t>data_type</w:t>
+      </w:r>
+      <w:proofErr w:type="spellEnd"/>
       <w:r>
         <w:rPr>
           <w:color w:val="00B0F0"/>
@@ -1519,12 +1847,70 @@
           <w:color w:val="000000" w:themeColor="text1"/>
         </w:rPr>
       </w:pPr>
-      <w:r>
-        <w:rPr>
-          <w:color w:val="000000" w:themeColor="text1"/>
-        </w:rPr>
-        <w:t>Preview: Docs Loading link description</w:t>
-      </w:r>
+      <w:proofErr w:type="spellStart"/>
+      <w:r>
+        <w:rPr>
+          <w:color w:val="000000" w:themeColor="text1"/>
+        </w:rPr>
+        <w:t>Preview</w:t>
+      </w:r>
+      <w:proofErr w:type="spellEnd"/>
+      <w:r>
+        <w:rPr>
+          <w:color w:val="000000" w:themeColor="text1"/>
+        </w:rPr>
+        <w:t xml:space="preserve">: </w:t>
+      </w:r>
+      <w:proofErr w:type="spellStart"/>
+      <w:r>
+        <w:rPr>
+          <w:color w:val="000000" w:themeColor="text1"/>
+        </w:rPr>
+        <w:t>Docs</w:t>
+      </w:r>
+      <w:proofErr w:type="spellEnd"/>
+      <w:r>
+        <w:rPr>
+          <w:color w:val="000000" w:themeColor="text1"/>
+        </w:rPr>
+        <w:t xml:space="preserve"> </w:t>
+      </w:r>
+      <w:proofErr w:type="spellStart"/>
+      <w:r>
+        <w:rPr>
+          <w:color w:val="000000" w:themeColor="text1"/>
+        </w:rPr>
+        <w:t>Loading</w:t>
+      </w:r>
+      <w:proofErr w:type="spellEnd"/>
+      <w:r>
+        <w:rPr>
+          <w:color w:val="000000" w:themeColor="text1"/>
+        </w:rPr>
+        <w:t xml:space="preserve"> </w:t>
+      </w:r>
+      <w:proofErr w:type="spellStart"/>
+      <w:r>
+        <w:rPr>
+          <w:color w:val="000000" w:themeColor="text1"/>
+        </w:rPr>
+        <w:t>link</w:t>
+      </w:r>
+      <w:proofErr w:type="spellEnd"/>
+      <w:r>
+        <w:rPr>
+          <w:color w:val="000000" w:themeColor="text1"/>
+        </w:rPr>
+        <w:t xml:space="preserve"> </w:t>
+      </w:r>
+      <w:proofErr w:type="spellStart"/>
+      <w:r>
+        <w:rPr>
+          <w:color w:val="000000" w:themeColor="text1"/>
+        </w:rPr>
+        <w:t>description</w:t>
+      </w:r>
+      <w:proofErr w:type="spellEnd"/>
     </w:p>
     <w:p>
       <w:pPr>
@@ -1572,11 +1958,117 @@
         </w:rPr>
         <w:t xml:space="preserve">. Clauses perform specific tasks in SQL. By convention, clauses are written in capital letters. </w:t>
       </w:r>
-      <w:r>
-        <w:rPr>
-          <w:color w:val="000000" w:themeColor="text1"/>
-        </w:rPr>
-        <w:t>Clauses can also be referred to as commands.</w:t>
+      <w:proofErr w:type="spellStart"/>
+      <w:r>
+        <w:rPr>
+          <w:color w:val="000000" w:themeColor="text1"/>
+        </w:rPr>
+        <w:t>Clauses</w:t>
+      </w:r>
+      <w:proofErr w:type="spellEnd"/>
+      <w:r>
+        <w:rPr>
+          <w:color w:val="000000" w:themeColor="text1"/>
+        </w:rPr>
+        <w:t xml:space="preserve"> </w:t>
+      </w:r>
+      <w:proofErr w:type="spellStart"/>
+      <w:r>
+        <w:rPr>
+          <w:color w:val="000000" w:themeColor="text1"/>
+        </w:rPr>
+        <w:t>can</w:t>
+      </w:r>
+      <w:proofErr w:type="spellEnd"/>
+      <w:r>
+        <w:rPr>
+          <w:color w:val="000000" w:themeColor="text1"/>
+        </w:rPr>
+        <w:t xml:space="preserve"> </w:t>
+      </w:r>
+      <w:proofErr w:type="spellStart"/>
+      <w:r>
+        <w:rPr>
+          <w:color w:val="000000" w:themeColor="text1"/>
+        </w:rPr>
+        <w:t>also</w:t>
+      </w:r>
+      <w:proofErr w:type="spellEnd"/>
+      <w:r>
+        <w:rPr>
+          <w:color w:val="000000" w:themeColor="text1"/>
+        </w:rPr>
+        <w:t xml:space="preserve"> </w:t>
+      </w:r>
+      <w:proofErr w:type="spellStart"/>
+      <w:r>
+        <w:rPr>
+          <w:color w:val="000000" w:themeColor="text1"/>
+        </w:rPr>
+        <w:t>be</w:t>
+      </w:r>
+      <w:proofErr w:type="spellEnd"/>
+      <w:r>
+        <w:rPr>
+          <w:color w:val="000000" w:themeColor="text1"/>
+        </w:rPr>
+        <w:t xml:space="preserve"> </w:t>
+      </w:r>
+      <w:proofErr w:type="spellStart"/>
+      <w:r>
+        <w:rPr>
+          <w:color w:val="000000" w:themeColor="text1"/>
+        </w:rPr>
+        <w:t>referred</w:t>
+      </w:r>
+      <w:proofErr w:type="spellEnd"/>
+      <w:r>
+        <w:rPr>
+          <w:color w:val="000000" w:themeColor="text1"/>
+        </w:rPr>
+        <w:t xml:space="preserve"> </w:t>
+      </w:r>
+      <w:proofErr w:type="spellStart"/>
+      <w:r>
+        <w:rPr>
+          <w:color w:val="000000" w:themeColor="text1"/>
+        </w:rPr>
+        <w:t>to</w:t>
+      </w:r>
+      <w:proofErr w:type="spellEnd"/>
+      <w:r>
+        <w:rPr>
+          <w:color w:val="000000" w:themeColor="text1"/>
+        </w:rPr>
+        <w:t xml:space="preserve"> </w:t>
+      </w:r>
+      <w:proofErr w:type="spellStart"/>
+      <w:r>
+        <w:rPr>
+          <w:color w:val="000000" w:themeColor="text1"/>
+        </w:rPr>
+        <w:t>as</w:t>
+      </w:r>
+      <w:proofErr w:type="spellEnd"/>
+      <w:r>
+        <w:rPr>
+          <w:color w:val="000000" w:themeColor="text1"/>
+        </w:rPr>
+        <w:t xml:space="preserve"> </w:t>
+      </w:r>
+      <w:proofErr w:type="spellStart"/>
+      <w:r>
+        <w:rPr>
+          <w:color w:val="000000" w:themeColor="text1"/>
+        </w:rPr>
+        <w:t>commands</w:t>
+      </w:r>
+      <w:proofErr w:type="spellEnd"/>
+      <w:r>
+        <w:rPr>
+          <w:color w:val="000000" w:themeColor="text1"/>
+        </w:rPr>
+        <w:t>.</w:t>
       </w:r>
     </w:p>
     <w:p>
@@ -1591,12 +2083,21 @@
           <w:lang w:val="en-US"/>
         </w:rPr>
       </w:pPr>
-      <w:r>
-        <w:rPr>
-          <w:color w:val="000000" w:themeColor="text1"/>
-          <w:lang w:val="en-US"/>
-        </w:rPr>
-        <w:t>table_name refers to the name of the table that the command is applied to.</w:t>
+      <w:proofErr w:type="spellStart"/>
+      <w:r>
+        <w:rPr>
+          <w:color w:val="000000" w:themeColor="text1"/>
+          <w:lang w:val="en-US"/>
+        </w:rPr>
+        <w:t>table_name</w:t>
+      </w:r>
+      <w:proofErr w:type="spellEnd"/>
+      <w:r>
+        <w:rPr>
+          <w:color w:val="000000" w:themeColor="text1"/>
+          <w:lang w:val="en-US"/>
+        </w:rPr>
+        <w:t> refers to the name of the table that the command is applied to.</w:t>
       </w:r>
     </w:p>
     <w:p>
@@ -1615,7 +2116,55 @@
           <w:color w:val="000000" w:themeColor="text1"/>
           <w:lang w:val="en-US"/>
         </w:rPr>
-        <w:t>(column_1 data_type, column_2 data_type, column_3 data_type) is a </w:t>
+        <w:t xml:space="preserve">(column_1 </w:t>
+      </w:r>
+      <w:proofErr w:type="spellStart"/>
+      <w:r>
+        <w:rPr>
+          <w:color w:val="000000" w:themeColor="text1"/>
+          <w:lang w:val="en-US"/>
+        </w:rPr>
+        <w:t>data_type</w:t>
+      </w:r>
+      <w:proofErr w:type="spellEnd"/>
+      <w:r>
+        <w:rPr>
+          <w:color w:val="000000" w:themeColor="text1"/>
+          <w:lang w:val="en-US"/>
+        </w:rPr>
+        <w:t xml:space="preserve">, column_2 </w:t>
+      </w:r>
+      <w:proofErr w:type="spellStart"/>
+      <w:r>
+        <w:rPr>
+          <w:color w:val="000000" w:themeColor="text1"/>
+          <w:lang w:val="en-US"/>
+        </w:rPr>
+        <w:t>data_type</w:t>
+      </w:r>
+      <w:proofErr w:type="spellEnd"/>
+      <w:r>
+        <w:rPr>
+          <w:color w:val="000000" w:themeColor="text1"/>
+          <w:lang w:val="en-US"/>
+        </w:rPr>
+        <w:t xml:space="preserve">, column_3 </w:t>
+      </w:r>
+      <w:proofErr w:type="spellStart"/>
+      <w:r>
+        <w:rPr>
+          <w:color w:val="000000" w:themeColor="text1"/>
+          <w:lang w:val="en-US"/>
+        </w:rPr>
+        <w:t>data_type</w:t>
+      </w:r>
+      <w:proofErr w:type="spellEnd"/>
+      <w:r>
+        <w:rPr>
+          <w:color w:val="000000" w:themeColor="text1"/>
+          <w:lang w:val="en-US"/>
+        </w:rPr>
+        <w:t>) is a </w:t>
       </w:r>
       <w:r>
         <w:rPr>
@@ -1637,22 +2186,150 @@
         <w:rPr>
           <w:color w:val="000000" w:themeColor="text1"/>
         </w:rPr>
-        <w:t>A parameter is a list of columns, </w:t>
-      </w:r>
-    </w:p>
-    <w:p>
-      <w:pPr>
-        <w:jc w:val="both"/>
-        <w:rPr>
-          <w:color w:val="000000" w:themeColor="text1"/>
-        </w:rPr>
-      </w:pPr>
-      <w:r>
-        <w:rPr>
-          <w:color w:val="000000" w:themeColor="text1"/>
-        </w:rPr>
-        <w:t>Preview: Docs Loading link description</w:t>
-      </w:r>
+        <w:t xml:space="preserve">A </w:t>
+      </w:r>
+      <w:proofErr w:type="spellStart"/>
+      <w:r>
+        <w:rPr>
+          <w:color w:val="000000" w:themeColor="text1"/>
+        </w:rPr>
+        <w:t>parameter</w:t>
+      </w:r>
+      <w:proofErr w:type="spellEnd"/>
+      <w:r>
+        <w:rPr>
+          <w:color w:val="000000" w:themeColor="text1"/>
+        </w:rPr>
+        <w:t xml:space="preserve"> </w:t>
+      </w:r>
+      <w:proofErr w:type="spellStart"/>
+      <w:r>
+        <w:rPr>
+          <w:color w:val="000000" w:themeColor="text1"/>
+        </w:rPr>
+        <w:t>is</w:t>
+      </w:r>
+      <w:proofErr w:type="spellEnd"/>
+      <w:r>
+        <w:rPr>
+          <w:color w:val="000000" w:themeColor="text1"/>
+        </w:rPr>
+        <w:t xml:space="preserve"> a </w:t>
+      </w:r>
+      <w:proofErr w:type="spellStart"/>
+      <w:r>
+        <w:rPr>
+          <w:color w:val="000000" w:themeColor="text1"/>
+        </w:rPr>
+        <w:t>list</w:t>
+      </w:r>
+      <w:proofErr w:type="spellEnd"/>
+      <w:r>
+        <w:rPr>
+          <w:color w:val="000000" w:themeColor="text1"/>
+        </w:rPr>
+        <w:t xml:space="preserve"> </w:t>
+      </w:r>
+      <w:proofErr w:type="spellStart"/>
+      <w:r>
+        <w:rPr>
+          <w:color w:val="000000" w:themeColor="text1"/>
+        </w:rPr>
+        <w:t>of</w:t>
+      </w:r>
+      <w:proofErr w:type="spellEnd"/>
+      <w:r>
+        <w:rPr>
+          <w:color w:val="000000" w:themeColor="text1"/>
+        </w:rPr>
+        <w:t xml:space="preserve"> </w:t>
+      </w:r>
+      <w:proofErr w:type="spellStart"/>
+      <w:r>
+        <w:rPr>
+          <w:color w:val="000000" w:themeColor="text1"/>
+        </w:rPr>
+        <w:t>columns</w:t>
+      </w:r>
+      <w:proofErr w:type="spellEnd"/>
+      <w:r>
+        <w:rPr>
+          <w:color w:val="000000" w:themeColor="text1"/>
+        </w:rPr>
+        <w:t>, </w:t>
+      </w:r>
+    </w:p>
+    <w:p>
+      <w:pPr>
+        <w:jc w:val="both"/>
+        <w:rPr>
+          <w:color w:val="000000" w:themeColor="text1"/>
+        </w:rPr>
+      </w:pPr>
+      <w:proofErr w:type="spellStart"/>
+      <w:r>
+        <w:rPr>
+          <w:color w:val="000000" w:themeColor="text1"/>
+        </w:rPr>
+        <w:t>Preview</w:t>
+      </w:r>
+      <w:proofErr w:type="spellEnd"/>
+      <w:r>
+        <w:rPr>
+          <w:color w:val="000000" w:themeColor="text1"/>
+        </w:rPr>
+        <w:t xml:space="preserve">: </w:t>
+      </w:r>
+      <w:proofErr w:type="spellStart"/>
+      <w:r>
+        <w:rPr>
+          <w:color w:val="000000" w:themeColor="text1"/>
+        </w:rPr>
+        <w:t>Docs</w:t>
+      </w:r>
+      <w:proofErr w:type="spellEnd"/>
+      <w:r>
+        <w:rPr>
+          <w:color w:val="000000" w:themeColor="text1"/>
+        </w:rPr>
+        <w:t xml:space="preserve"> </w:t>
+      </w:r>
+      <w:proofErr w:type="spellStart"/>
+      <w:r>
+        <w:rPr>
+          <w:color w:val="000000" w:themeColor="text1"/>
+        </w:rPr>
+        <w:t>Loading</w:t>
+      </w:r>
+      <w:proofErr w:type="spellEnd"/>
+      <w:r>
+        <w:rPr>
+          <w:color w:val="000000" w:themeColor="text1"/>
+        </w:rPr>
+        <w:t xml:space="preserve"> </w:t>
+      </w:r>
+      <w:proofErr w:type="spellStart"/>
+      <w:r>
+        <w:rPr>
+          <w:color w:val="000000" w:themeColor="text1"/>
+        </w:rPr>
+        <w:t>link</w:t>
+      </w:r>
+      <w:proofErr w:type="spellEnd"/>
+      <w:r>
+        <w:rPr>
+          <w:color w:val="000000" w:themeColor="text1"/>
+        </w:rPr>
+        <w:t xml:space="preserve"> </w:t>
+      </w:r>
+      <w:proofErr w:type="spellStart"/>
+      <w:r>
+        <w:rPr>
+          <w:color w:val="000000" w:themeColor="text1"/>
+        </w:rPr>
+        <w:t>description</w:t>
+      </w:r>
+      <w:proofErr w:type="spellEnd"/>
     </w:p>
     <w:p>
       <w:pPr>
@@ -1701,18 +2378,35 @@
           <w:color w:val="000000" w:themeColor="text1"/>
           <w:lang w:val="en-US"/>
         </w:rPr>
-        <w:t>The structure of SQL statements vary. The number of lines used does not matter. A statement can be written all on one line, or split up across multiple lines if it makes it easier to read. In this course, you will become familiar with the structure of common statements.</w:t>
-      </w:r>
-    </w:p>
-    <w:p>
-      <w:pPr>
-        <w:jc w:val="both"/>
-        <w:rPr>
-          <w:b/>
-          <w:bCs/>
-          <w:color w:val="000000" w:themeColor="text1"/>
-        </w:rPr>
-      </w:pPr>
+        <w:t xml:space="preserve">The structure of SQL statements </w:t>
+      </w:r>
+      <w:proofErr w:type="gramStart"/>
+      <w:r>
+        <w:rPr>
+          <w:color w:val="000000" w:themeColor="text1"/>
+          <w:lang w:val="en-US"/>
+        </w:rPr>
+        <w:t>vary</w:t>
+      </w:r>
+      <w:proofErr w:type="gramEnd"/>
+      <w:r>
+        <w:rPr>
+          <w:color w:val="000000" w:themeColor="text1"/>
+          <w:lang w:val="en-US"/>
+        </w:rPr>
+        <w:t>. The number of lines used does not matter. A statement can be written all on one line, or split up across multiple lines if it makes it easier to read. In this course, you will become familiar with the structure of common statements.</w:t>
+      </w:r>
+    </w:p>
+    <w:p>
+      <w:pPr>
+        <w:jc w:val="both"/>
+        <w:rPr>
+          <w:b/>
+          <w:bCs/>
+          <w:color w:val="000000" w:themeColor="text1"/>
+        </w:rPr>
+      </w:pPr>
+      <w:proofErr w:type="spellStart"/>
       <w:r>
         <w:rPr>
           <w:b/>
@@ -1721,6 +2415,7 @@
         </w:rPr>
         <w:t>Instructions</w:t>
       </w:r>
+      <w:proofErr w:type="spellEnd"/>
     </w:p>
     <w:p>
       <w:pPr>
@@ -1733,12 +2428,28 @@
           <w:color w:val="000000" w:themeColor="text1"/>
         </w:rPr>
       </w:pPr>
-      <w:r>
-        <w:rPr>
-          <w:color w:val="000000" w:themeColor="text1"/>
-        </w:rPr>
-        <w:t>Checkpoint 1 Passed</w:t>
-      </w:r>
+      <w:proofErr w:type="spellStart"/>
+      <w:r>
+        <w:rPr>
+          <w:color w:val="000000" w:themeColor="text1"/>
+        </w:rPr>
+        <w:t>Checkpoint</w:t>
+      </w:r>
+      <w:proofErr w:type="spellEnd"/>
+      <w:r>
+        <w:rPr>
+          <w:color w:val="000000" w:themeColor="text1"/>
+        </w:rPr>
+        <w:t xml:space="preserve"> 1 </w:t>
+      </w:r>
+      <w:proofErr w:type="spellStart"/>
+      <w:r>
+        <w:rPr>
+          <w:color w:val="000000" w:themeColor="text1"/>
+        </w:rPr>
+        <w:t>Passed</w:t>
+      </w:r>
+      <w:proofErr w:type="spellEnd"/>
     </w:p>
     <w:p>
       <w:pPr>
@@ -1932,12 +2643,14 @@
           <w:color w:val="000000" w:themeColor="text1"/>
         </w:rPr>
       </w:pPr>
+      <w:proofErr w:type="spellStart"/>
       <w:r>
         <w:rPr>
           <w:color w:val="000000" w:themeColor="text1"/>
         </w:rPr>
         <w:t>Hint</w:t>
       </w:r>
+      <w:proofErr w:type="spellEnd"/>
     </w:p>
     <w:p>
       <w:pPr>
@@ -2005,6 +2718,7 @@
           <w:lang w:val="en-US"/>
         </w:rPr>
       </w:pPr>
+      <w:proofErr w:type="spellStart"/>
       <w:r>
         <w:rPr>
           <w:b/>
@@ -2014,6 +2728,7 @@
         </w:rPr>
         <w:t>test.sqlite</w:t>
       </w:r>
+      <w:proofErr w:type="spellEnd"/>
     </w:p>
     <w:p>
       <w:pPr>
@@ -2424,12 +3139,21 @@
           <w:lang w:val="en-US"/>
         </w:rPr>
       </w:pPr>
-      <w:r>
-        <w:rPr>
-          <w:color w:val="000000" w:themeColor="text1"/>
-          <w:lang w:val="en-US"/>
-        </w:rPr>
-        <w:t>id is the first column in the table. It stores values of data type INTEGER</w:t>
+      <w:proofErr w:type="spellStart"/>
+      <w:r>
+        <w:rPr>
+          <w:color w:val="000000" w:themeColor="text1"/>
+          <w:lang w:val="en-US"/>
+        </w:rPr>
+        <w:t>id</w:t>
+      </w:r>
+      <w:proofErr w:type="spellEnd"/>
+      <w:r>
+        <w:rPr>
+          <w:color w:val="000000" w:themeColor="text1"/>
+          <w:lang w:val="en-US"/>
+        </w:rPr>
+        <w:t> is the first column in the table. It stores values of data type INTEGER</w:t>
       </w:r>
     </w:p>
     <w:p>
@@ -2481,6 +3205,7 @@
           <w:color w:val="000000" w:themeColor="text1"/>
         </w:rPr>
       </w:pPr>
+      <w:proofErr w:type="spellStart"/>
       <w:r>
         <w:rPr>
           <w:b/>
@@ -2489,6 +3214,7 @@
         </w:rPr>
         <w:t>Instructions</w:t>
       </w:r>
+      <w:proofErr w:type="spellEnd"/>
     </w:p>
     <w:p>
       <w:pPr>
@@ -2501,12 +3227,28 @@
           <w:color w:val="000000" w:themeColor="text1"/>
         </w:rPr>
       </w:pPr>
-      <w:r>
-        <w:rPr>
-          <w:color w:val="000000" w:themeColor="text1"/>
-        </w:rPr>
-        <w:t>Checkpoint 1 Passed</w:t>
-      </w:r>
+      <w:proofErr w:type="spellStart"/>
+      <w:r>
+        <w:rPr>
+          <w:color w:val="000000" w:themeColor="text1"/>
+        </w:rPr>
+        <w:t>Checkpoint</w:t>
+      </w:r>
+      <w:proofErr w:type="spellEnd"/>
+      <w:r>
+        <w:rPr>
+          <w:color w:val="000000" w:themeColor="text1"/>
+        </w:rPr>
+        <w:t xml:space="preserve"> 1 </w:t>
+      </w:r>
+      <w:proofErr w:type="spellStart"/>
+      <w:r>
+        <w:rPr>
+          <w:color w:val="000000" w:themeColor="text1"/>
+        </w:rPr>
+        <w:t>Passed</w:t>
+      </w:r>
+      <w:proofErr w:type="spellEnd"/>
     </w:p>
     <w:p>
       <w:pPr>
@@ -2632,12 +3374,28 @@
           <w:color w:val="000000" w:themeColor="text1"/>
         </w:rPr>
       </w:pPr>
-      <w:r>
-        <w:rPr>
-          <w:color w:val="000000" w:themeColor="text1"/>
-        </w:rPr>
-        <w:t>Checkpoint 2 Passed</w:t>
-      </w:r>
+      <w:proofErr w:type="spellStart"/>
+      <w:r>
+        <w:rPr>
+          <w:color w:val="000000" w:themeColor="text1"/>
+        </w:rPr>
+        <w:t>Checkpoint</w:t>
+      </w:r>
+      <w:proofErr w:type="spellEnd"/>
+      <w:r>
+        <w:rPr>
+          <w:color w:val="000000" w:themeColor="text1"/>
+        </w:rPr>
+        <w:t xml:space="preserve"> 2 </w:t>
+      </w:r>
+      <w:proofErr w:type="spellStart"/>
+      <w:r>
+        <w:rPr>
+          <w:color w:val="000000" w:themeColor="text1"/>
+        </w:rPr>
+        <w:t>Passed</w:t>
+      </w:r>
+      <w:proofErr w:type="spellEnd"/>
     </w:p>
     <w:p>
       <w:pPr>
@@ -2814,11 +3572,47 @@
         </w:rPr>
         <w:t xml:space="preserve">We want to create a new table named celebs. </w:t>
       </w:r>
-      <w:r>
-        <w:rPr>
-          <w:color w:val="000000" w:themeColor="text1"/>
-        </w:rPr>
-        <w:t>Make sure you:</w:t>
+      <w:proofErr w:type="spellStart"/>
+      <w:r>
+        <w:rPr>
+          <w:color w:val="000000" w:themeColor="text1"/>
+        </w:rPr>
+        <w:t>Make</w:t>
+      </w:r>
+      <w:proofErr w:type="spellEnd"/>
+      <w:r>
+        <w:rPr>
+          <w:color w:val="000000" w:themeColor="text1"/>
+        </w:rPr>
+        <w:t xml:space="preserve"> </w:t>
+      </w:r>
+      <w:proofErr w:type="spellStart"/>
+      <w:r>
+        <w:rPr>
+          <w:color w:val="000000" w:themeColor="text1"/>
+        </w:rPr>
+        <w:t>sure</w:t>
+      </w:r>
+      <w:proofErr w:type="spellEnd"/>
+      <w:r>
+        <w:rPr>
+          <w:color w:val="000000" w:themeColor="text1"/>
+        </w:rPr>
+        <w:t xml:space="preserve"> </w:t>
+      </w:r>
+      <w:proofErr w:type="spellStart"/>
+      <w:r>
+        <w:rPr>
+          <w:color w:val="000000" w:themeColor="text1"/>
+        </w:rPr>
+        <w:t>you</w:t>
+      </w:r>
+      <w:proofErr w:type="spellEnd"/>
+      <w:r>
+        <w:rPr>
+          <w:color w:val="000000" w:themeColor="text1"/>
+        </w:rPr>
+        <w:t>:</w:t>
       </w:r>
     </w:p>
     <w:p>
@@ -2858,17 +3652,34 @@
           <w:color w:val="000000" w:themeColor="text1"/>
           <w:lang w:val="en-US"/>
         </w:rPr>
-        <w:t>End your statement with a ;.</w:t>
-      </w:r>
-    </w:p>
-    <w:p>
-      <w:pPr>
-        <w:jc w:val="both"/>
-        <w:rPr>
-          <w:color w:val="000000" w:themeColor="text1"/>
-          <w:lang w:val="en-US"/>
-        </w:rPr>
-      </w:pPr>
+        <w:t xml:space="preserve">End your statement with </w:t>
+      </w:r>
+      <w:proofErr w:type="gramStart"/>
+      <w:r>
+        <w:rPr>
+          <w:color w:val="000000" w:themeColor="text1"/>
+          <w:lang w:val="en-US"/>
+        </w:rPr>
+        <w:t>a ;</w:t>
+      </w:r>
+      <w:proofErr w:type="gramEnd"/>
+      <w:r>
+        <w:rPr>
+          <w:color w:val="000000" w:themeColor="text1"/>
+          <w:lang w:val="en-US"/>
+        </w:rPr>
+        <w:t>.</w:t>
+      </w:r>
+    </w:p>
+    <w:p>
+      <w:pPr>
+        <w:jc w:val="both"/>
+        <w:rPr>
+          <w:color w:val="000000" w:themeColor="text1"/>
+          <w:lang w:val="en-US"/>
+        </w:rPr>
+      </w:pPr>
+      <w:proofErr w:type="spellStart"/>
       <w:r>
         <w:rPr>
           <w:b/>
@@ -2878,6 +3689,7 @@
         </w:rPr>
         <w:t>test.sqlite</w:t>
       </w:r>
+      <w:proofErr w:type="spellEnd"/>
     </w:p>
     <w:p>
       <w:pPr>
@@ -3137,12 +3949,42 @@
           <w:color w:val="000000" w:themeColor="text1"/>
         </w:rPr>
       </w:pPr>
-      <w:r>
-        <w:rPr>
-          <w:color w:val="000000" w:themeColor="text1"/>
-        </w:rPr>
-        <w:t>Copy to Clipboard</w:t>
-      </w:r>
+      <w:proofErr w:type="spellStart"/>
+      <w:r>
+        <w:rPr>
+          <w:color w:val="000000" w:themeColor="text1"/>
+        </w:rPr>
+        <w:t>Copy</w:t>
+      </w:r>
+      <w:proofErr w:type="spellEnd"/>
+      <w:r>
+        <w:rPr>
+          <w:color w:val="000000" w:themeColor="text1"/>
+        </w:rPr>
+        <w:t xml:space="preserve"> </w:t>
+      </w:r>
+      <w:proofErr w:type="spellStart"/>
+      <w:r>
+        <w:rPr>
+          <w:color w:val="000000" w:themeColor="text1"/>
+        </w:rPr>
+        <w:t>to</w:t>
+      </w:r>
+      <w:proofErr w:type="spellEnd"/>
+      <w:r>
+        <w:rPr>
+          <w:color w:val="000000" w:themeColor="text1"/>
+        </w:rPr>
+        <w:t xml:space="preserve"> </w:t>
+      </w:r>
+      <w:proofErr w:type="spellStart"/>
+      <w:r>
+        <w:rPr>
+          <w:color w:val="000000" w:themeColor="text1"/>
+        </w:rPr>
+        <w:t>Clipboard</w:t>
+      </w:r>
+      <w:proofErr w:type="spellEnd"/>
     </w:p>
     <w:p>
       <w:pPr>
@@ -3155,12 +3997,70 @@
           <w:color w:val="000000" w:themeColor="text1"/>
         </w:rPr>
       </w:pPr>
-      <w:r>
-        <w:rPr>
-          <w:color w:val="000000" w:themeColor="text1"/>
-        </w:rPr>
-        <w:t>Preview: Docs Loading link description</w:t>
-      </w:r>
+      <w:proofErr w:type="spellStart"/>
+      <w:r>
+        <w:rPr>
+          <w:color w:val="000000" w:themeColor="text1"/>
+        </w:rPr>
+        <w:t>Preview</w:t>
+      </w:r>
+      <w:proofErr w:type="spellEnd"/>
+      <w:r>
+        <w:rPr>
+          <w:color w:val="000000" w:themeColor="text1"/>
+        </w:rPr>
+        <w:t xml:space="preserve">: </w:t>
+      </w:r>
+      <w:proofErr w:type="spellStart"/>
+      <w:r>
+        <w:rPr>
+          <w:color w:val="000000" w:themeColor="text1"/>
+        </w:rPr>
+        <w:t>Docs</w:t>
+      </w:r>
+      <w:proofErr w:type="spellEnd"/>
+      <w:r>
+        <w:rPr>
+          <w:color w:val="000000" w:themeColor="text1"/>
+        </w:rPr>
+        <w:t xml:space="preserve"> </w:t>
+      </w:r>
+      <w:proofErr w:type="spellStart"/>
+      <w:r>
+        <w:rPr>
+          <w:color w:val="000000" w:themeColor="text1"/>
+        </w:rPr>
+        <w:t>Loading</w:t>
+      </w:r>
+      <w:proofErr w:type="spellEnd"/>
+      <w:r>
+        <w:rPr>
+          <w:color w:val="000000" w:themeColor="text1"/>
+        </w:rPr>
+        <w:t xml:space="preserve"> </w:t>
+      </w:r>
+      <w:proofErr w:type="spellStart"/>
+      <w:r>
+        <w:rPr>
+          <w:color w:val="000000" w:themeColor="text1"/>
+        </w:rPr>
+        <w:t>link</w:t>
+      </w:r>
+      <w:proofErr w:type="spellEnd"/>
+      <w:r>
+        <w:rPr>
+          <w:color w:val="000000" w:themeColor="text1"/>
+        </w:rPr>
+        <w:t xml:space="preserve"> </w:t>
+      </w:r>
+      <w:proofErr w:type="spellStart"/>
+      <w:r>
+        <w:rPr>
+          <w:color w:val="000000" w:themeColor="text1"/>
+        </w:rPr>
+        <w:t>description</w:t>
+      </w:r>
+      <w:proofErr w:type="spellEnd"/>
     </w:p>
     <w:p>
       <w:pPr>
@@ -3343,6 +4243,7 @@
           <w:color w:val="000000" w:themeColor="text1"/>
         </w:rPr>
       </w:pPr>
+      <w:proofErr w:type="spellStart"/>
       <w:r>
         <w:rPr>
           <w:b/>
@@ -3351,6 +4252,7 @@
         </w:rPr>
         <w:t>Instructions</w:t>
       </w:r>
+      <w:proofErr w:type="spellEnd"/>
     </w:p>
     <w:p>
       <w:pPr>
@@ -3363,12 +4265,28 @@
           <w:color w:val="000000" w:themeColor="text1"/>
         </w:rPr>
       </w:pPr>
-      <w:r>
-        <w:rPr>
-          <w:color w:val="000000" w:themeColor="text1"/>
-        </w:rPr>
-        <w:t>Checkpoint 1 Passed</w:t>
-      </w:r>
+      <w:proofErr w:type="spellStart"/>
+      <w:r>
+        <w:rPr>
+          <w:color w:val="000000" w:themeColor="text1"/>
+        </w:rPr>
+        <w:t>Checkpoint</w:t>
+      </w:r>
+      <w:proofErr w:type="spellEnd"/>
+      <w:r>
+        <w:rPr>
+          <w:color w:val="000000" w:themeColor="text1"/>
+        </w:rPr>
+        <w:t xml:space="preserve"> 1 </w:t>
+      </w:r>
+      <w:proofErr w:type="spellStart"/>
+      <w:r>
+        <w:rPr>
+          <w:color w:val="000000" w:themeColor="text1"/>
+        </w:rPr>
+        <w:t>Passed</w:t>
+      </w:r>
+      <w:proofErr w:type="spellEnd"/>
     </w:p>
     <w:p>
       <w:pPr>
@@ -3567,12 +4485,28 @@
           <w:color w:val="000000" w:themeColor="text1"/>
         </w:rPr>
       </w:pPr>
-      <w:r>
-        <w:rPr>
-          <w:color w:val="000000" w:themeColor="text1"/>
-        </w:rPr>
-        <w:t>Checkpoint 2 Passed</w:t>
-      </w:r>
+      <w:proofErr w:type="spellStart"/>
+      <w:r>
+        <w:rPr>
+          <w:color w:val="000000" w:themeColor="text1"/>
+        </w:rPr>
+        <w:t>Checkpoint</w:t>
+      </w:r>
+      <w:proofErr w:type="spellEnd"/>
+      <w:r>
+        <w:rPr>
+          <w:color w:val="000000" w:themeColor="text1"/>
+        </w:rPr>
+        <w:t xml:space="preserve"> 2 </w:t>
+      </w:r>
+      <w:proofErr w:type="spellStart"/>
+      <w:r>
+        <w:rPr>
+          <w:color w:val="000000" w:themeColor="text1"/>
+        </w:rPr>
+        <w:t>Passed</w:t>
+      </w:r>
+      <w:proofErr w:type="spellEnd"/>
     </w:p>
     <w:p>
       <w:pPr>
@@ -3900,6 +4834,7 @@
           <w:lang w:val="en-US"/>
         </w:rPr>
       </w:pPr>
+      <w:proofErr w:type="spellStart"/>
       <w:r>
         <w:rPr>
           <w:b/>
@@ -3909,6 +4844,7 @@
         </w:rPr>
         <w:t>test.sqlite</w:t>
       </w:r>
+      <w:proofErr w:type="spellEnd"/>
     </w:p>
     <w:p>
       <w:pPr>
@@ -4163,7 +5099,21 @@
         <w:rPr>
           <w:color w:val="00B0F0"/>
         </w:rPr>
-        <w:t xml:space="preserve"> (4, 'Taylor Swift', 33);</w:t>
+        <w:t xml:space="preserve"> (4, '</w:t>
+      </w:r>
+      <w:proofErr w:type="spellStart"/>
+      <w:r>
+        <w:rPr>
+          <w:color w:val="00B0F0"/>
+        </w:rPr>
+        <w:t>Taylor</w:t>
+      </w:r>
+      <w:proofErr w:type="spellEnd"/>
+      <w:r>
+        <w:rPr>
+          <w:color w:val="00B0F0"/>
+        </w:rPr>
+        <w:t xml:space="preserve"> Swift', 33);</w:t>
       </w:r>
     </w:p>
     <w:p>
@@ -4525,7 +5475,23 @@
           <w:color w:val="000000" w:themeColor="text1"/>
           <w:lang w:val="en-US"/>
         </w:rPr>
-        <w:t>* is a special wildcard character that we have been using. It allows you to select every column in a table without having to name each one individually. Here, the result set contains every column in the celebs table.</w:t>
+        <w:t>* </w:t>
+      </w:r>
+      <w:proofErr w:type="gramStart"/>
+      <w:r>
+        <w:rPr>
+          <w:color w:val="000000" w:themeColor="text1"/>
+          <w:lang w:val="en-US"/>
+        </w:rPr>
+        <w:t>is</w:t>
+      </w:r>
+      <w:proofErr w:type="gramEnd"/>
+      <w:r>
+        <w:rPr>
+          <w:color w:val="000000" w:themeColor="text1"/>
+          <w:lang w:val="en-US"/>
+        </w:rPr>
+        <w:t xml:space="preserve"> a special wildcard character that we have been using. It allows you to select every column in a table without having to name each one individually. Here, the result set contains every column in the celebs table.</w:t>
       </w:r>
     </w:p>
     <w:p>
@@ -4569,6 +5535,7 @@
           <w:color w:val="000000" w:themeColor="text1"/>
         </w:rPr>
       </w:pPr>
+      <w:proofErr w:type="spellStart"/>
       <w:r>
         <w:rPr>
           <w:b/>
@@ -4577,6 +5544,7 @@
         </w:rPr>
         <w:t>Instructions</w:t>
       </w:r>
+      <w:proofErr w:type="spellEnd"/>
     </w:p>
     <w:p>
       <w:pPr>
@@ -4589,12 +5557,28 @@
           <w:color w:val="000000" w:themeColor="text1"/>
         </w:rPr>
       </w:pPr>
-      <w:r>
-        <w:rPr>
-          <w:color w:val="000000" w:themeColor="text1"/>
-        </w:rPr>
-        <w:t>Checkpoint 1 Passed</w:t>
-      </w:r>
+      <w:proofErr w:type="spellStart"/>
+      <w:r>
+        <w:rPr>
+          <w:color w:val="000000" w:themeColor="text1"/>
+        </w:rPr>
+        <w:t>Checkpoint</w:t>
+      </w:r>
+      <w:proofErr w:type="spellEnd"/>
+      <w:r>
+        <w:rPr>
+          <w:color w:val="000000" w:themeColor="text1"/>
+        </w:rPr>
+        <w:t xml:space="preserve"> 1 </w:t>
+      </w:r>
+      <w:proofErr w:type="spellStart"/>
+      <w:r>
+        <w:rPr>
+          <w:color w:val="000000" w:themeColor="text1"/>
+        </w:rPr>
+        <w:t>Passed</w:t>
+      </w:r>
+      <w:proofErr w:type="spellEnd"/>
     </w:p>
     <w:p>
       <w:pPr>
@@ -4751,6 +5735,7 @@
           <w:lang w:val="en-US"/>
         </w:rPr>
       </w:pPr>
+      <w:proofErr w:type="spellStart"/>
       <w:r>
         <w:rPr>
           <w:b/>
@@ -4760,6 +5745,7 @@
         </w:rPr>
         <w:t>test.sqlite</w:t>
       </w:r>
+      <w:proofErr w:type="spellEnd"/>
     </w:p>
     <w:p>
       <w:pPr>
@@ -4975,6 +5961,7 @@
           <w:lang w:val="en-US"/>
         </w:rPr>
       </w:pPr>
+      <w:proofErr w:type="spellStart"/>
       <w:r>
         <w:rPr>
           <w:b/>
@@ -4984,6 +5971,7 @@
         </w:rPr>
         <w:t>test.sqlite</w:t>
       </w:r>
+      <w:proofErr w:type="spellEnd"/>
     </w:p>
     <w:p>
       <w:pPr>
@@ -5155,7 +6143,23 @@
           <w:color w:val="000000" w:themeColor="text1"/>
           <w:lang w:val="en-US"/>
         </w:rPr>
-        <w:t>The ALTER TABLE statement adds a new column to a table. You can use this command when you want to add columns to a table. The statement below adds a new column twitter_handle to the celebs table.</w:t>
+        <w:t>The ALTER TABLE statement adds a new column to a table. You can use this command when you want to add columns to a table. The statement below adds a new column </w:t>
+      </w:r>
+      <w:proofErr w:type="spellStart"/>
+      <w:r>
+        <w:rPr>
+          <w:color w:val="000000" w:themeColor="text1"/>
+          <w:lang w:val="en-US"/>
+        </w:rPr>
+        <w:t>twitter_handle</w:t>
+      </w:r>
+      <w:proofErr w:type="spellEnd"/>
+      <w:r>
+        <w:rPr>
+          <w:color w:val="000000" w:themeColor="text1"/>
+          <w:lang w:val="en-US"/>
+        </w:rPr>
+        <w:t> to the celebs table.</w:t>
       </w:r>
     </w:p>
     <w:p>
@@ -5202,7 +6206,23 @@
           <w:color w:val="00B0F0"/>
           <w:lang w:val="en-US"/>
         </w:rPr>
-        <w:t xml:space="preserve"> twitter_handle TEXT;</w:t>
+        <w:t xml:space="preserve"> </w:t>
+      </w:r>
+      <w:proofErr w:type="spellStart"/>
+      <w:r>
+        <w:rPr>
+          <w:color w:val="00B0F0"/>
+          <w:lang w:val="en-US"/>
+        </w:rPr>
+        <w:t>twitter_handle</w:t>
+      </w:r>
+      <w:proofErr w:type="spellEnd"/>
+      <w:r>
+        <w:rPr>
+          <w:color w:val="00B0F0"/>
+          <w:lang w:val="en-US"/>
+        </w:rPr>
+        <w:t xml:space="preserve"> TEXT;</w:t>
       </w:r>
       <w:r>
         <w:rPr>
@@ -5337,12 +6357,21 @@
           <w:lang w:val="en-US"/>
         </w:rPr>
       </w:pPr>
-      <w:r>
-        <w:rPr>
-          <w:color w:val="000000" w:themeColor="text1"/>
-          <w:lang w:val="en-US"/>
-        </w:rPr>
-        <w:t>twitter_handle is the name of the new column being added</w:t>
+      <w:proofErr w:type="spellStart"/>
+      <w:r>
+        <w:rPr>
+          <w:color w:val="000000" w:themeColor="text1"/>
+          <w:lang w:val="en-US"/>
+        </w:rPr>
+        <w:t>twitter_handle</w:t>
+      </w:r>
+      <w:proofErr w:type="spellEnd"/>
+      <w:r>
+        <w:rPr>
+          <w:color w:val="000000" w:themeColor="text1"/>
+          <w:lang w:val="en-US"/>
+        </w:rPr>
+        <w:t> is the name of the new column being added</w:t>
       </w:r>
     </w:p>
     <w:p>
@@ -5403,23 +6432,33 @@
         </w:rPr>
         <w:t> </w:t>
       </w:r>
-      <w:r>
-        <w:rPr>
-          <w:color w:val="000000" w:themeColor="text1"/>
-          <w:lang w:val="en-US"/>
-        </w:rPr>
-        <w:t>twitter_handle.</w:t>
-      </w:r>
-    </w:p>
-    <w:p>
-      <w:pPr>
-        <w:jc w:val="both"/>
-        <w:rPr>
-          <w:b/>
-          <w:bCs/>
-          <w:color w:val="000000" w:themeColor="text1"/>
-        </w:rPr>
-      </w:pPr>
+      <w:proofErr w:type="spellStart"/>
+      <w:r>
+        <w:rPr>
+          <w:color w:val="000000" w:themeColor="text1"/>
+          <w:lang w:val="en-US"/>
+        </w:rPr>
+        <w:t>twitter_handle</w:t>
+      </w:r>
+      <w:proofErr w:type="spellEnd"/>
+      <w:r>
+        <w:rPr>
+          <w:color w:val="000000" w:themeColor="text1"/>
+          <w:lang w:val="en-US"/>
+        </w:rPr>
+        <w:t>.</w:t>
+      </w:r>
+    </w:p>
+    <w:p>
+      <w:pPr>
+        <w:jc w:val="both"/>
+        <w:rPr>
+          <w:b/>
+          <w:bCs/>
+          <w:color w:val="000000" w:themeColor="text1"/>
+        </w:rPr>
+      </w:pPr>
+      <w:proofErr w:type="spellStart"/>
       <w:r>
         <w:rPr>
           <w:b/>
@@ -5428,6 +6467,7 @@
         </w:rPr>
         <w:t>Instructions</w:t>
       </w:r>
+      <w:proofErr w:type="spellEnd"/>
     </w:p>
     <w:p>
       <w:pPr>
@@ -5440,12 +6480,28 @@
           <w:color w:val="000000" w:themeColor="text1"/>
         </w:rPr>
       </w:pPr>
-      <w:r>
-        <w:rPr>
-          <w:color w:val="000000" w:themeColor="text1"/>
-        </w:rPr>
-        <w:t>Checkpoint 1 Passed</w:t>
-      </w:r>
+      <w:proofErr w:type="spellStart"/>
+      <w:r>
+        <w:rPr>
+          <w:color w:val="000000" w:themeColor="text1"/>
+        </w:rPr>
+        <w:t>Checkpoint</w:t>
+      </w:r>
+      <w:proofErr w:type="spellEnd"/>
+      <w:r>
+        <w:rPr>
+          <w:color w:val="000000" w:themeColor="text1"/>
+        </w:rPr>
+        <w:t xml:space="preserve"> 1 </w:t>
+      </w:r>
+      <w:proofErr w:type="spellStart"/>
+      <w:r>
+        <w:rPr>
+          <w:color w:val="000000" w:themeColor="text1"/>
+        </w:rPr>
+        <w:t>Passed</w:t>
+      </w:r>
+      <w:proofErr w:type="spellEnd"/>
     </w:p>
     <w:p>
       <w:pPr>
@@ -5528,7 +6584,23 @@
           <w:color w:val="00B0F0"/>
           <w:lang w:val="en-US"/>
         </w:rPr>
-        <w:t xml:space="preserve"> twitter_handle TEXT; </w:t>
+        <w:t xml:space="preserve"> </w:t>
+      </w:r>
+      <w:proofErr w:type="spellStart"/>
+      <w:r>
+        <w:rPr>
+          <w:color w:val="00B0F0"/>
+          <w:lang w:val="en-US"/>
+        </w:rPr>
+        <w:t>twitter_handle</w:t>
+      </w:r>
+      <w:proofErr w:type="spellEnd"/>
+      <w:r>
+        <w:rPr>
+          <w:color w:val="00B0F0"/>
+          <w:lang w:val="en-US"/>
+        </w:rPr>
+        <w:t xml:space="preserve"> TEXT; </w:t>
       </w:r>
       <w:r>
         <w:rPr>
@@ -5682,6 +6754,7 @@
           <w:lang w:val="en-US"/>
         </w:rPr>
       </w:pPr>
+      <w:proofErr w:type="spellStart"/>
       <w:r>
         <w:rPr>
           <w:b/>
@@ -5691,6 +6764,7 @@
         </w:rPr>
         <w:t>test.sqlite</w:t>
       </w:r>
+      <w:proofErr w:type="spellEnd"/>
     </w:p>
     <w:p>
       <w:pPr>
@@ -5739,7 +6813,23 @@
           <w:color w:val="00B0F0"/>
           <w:lang w:val="en-US"/>
         </w:rPr>
-        <w:t xml:space="preserve"> twitter_handle TEXT;</w:t>
+        <w:t xml:space="preserve"> </w:t>
+      </w:r>
+      <w:proofErr w:type="spellStart"/>
+      <w:r>
+        <w:rPr>
+          <w:color w:val="00B0F0"/>
+          <w:lang w:val="en-US"/>
+        </w:rPr>
+        <w:t>twitter_handle</w:t>
+      </w:r>
+      <w:proofErr w:type="spellEnd"/>
+      <w:r>
+        <w:rPr>
+          <w:color w:val="00B0F0"/>
+          <w:lang w:val="en-US"/>
+        </w:rPr>
+        <w:t xml:space="preserve"> TEXT;</w:t>
       </w:r>
     </w:p>
     <w:p>
@@ -5780,11 +6870,19 @@
         </w:rPr>
         <w:t xml:space="preserve">FROM </w:t>
       </w:r>
-      <w:r>
-        <w:rPr>
-          <w:color w:val="00B0F0"/>
-        </w:rPr>
-        <w:t>celebs;</w:t>
+      <w:proofErr w:type="spellStart"/>
+      <w:r>
+        <w:rPr>
+          <w:color w:val="00B0F0"/>
+        </w:rPr>
+        <w:t>celebs</w:t>
+      </w:r>
+      <w:proofErr w:type="spellEnd"/>
+      <w:r>
+        <w:rPr>
+          <w:color w:val="00B0F0"/>
+        </w:rPr>
+        <w:t>;</w:t>
       </w:r>
     </w:p>
     <w:p>
@@ -5916,7 +7014,23 @@
           <w:color w:val="000000" w:themeColor="text1"/>
           <w:lang w:val="en-US"/>
         </w:rPr>
-        <w:t>The UPDATE statement edits a row in a table. You can use the UPDATE statement when you want to change existing records. The statement below updates the record with an id value of 4 to have the twitter_handle @taylorswift13.</w:t>
+        <w:t>The UPDATE statement edits a row in a table. You can use the UPDATE statement when you want to change existing records. The statement below updates the record with an id value of 4 to have the </w:t>
+      </w:r>
+      <w:proofErr w:type="spellStart"/>
+      <w:r>
+        <w:rPr>
+          <w:color w:val="000000" w:themeColor="text1"/>
+          <w:lang w:val="en-US"/>
+        </w:rPr>
+        <w:t>twitter_handle</w:t>
+      </w:r>
+      <w:proofErr w:type="spellEnd"/>
+      <w:r>
+        <w:rPr>
+          <w:color w:val="000000" w:themeColor="text1"/>
+          <w:lang w:val="en-US"/>
+        </w:rPr>
+        <w:t> @taylorswift13.</w:t>
       </w:r>
     </w:p>
     <w:p>
@@ -5963,7 +7077,23 @@
           <w:color w:val="00B0F0"/>
           <w:lang w:val="en-US"/>
         </w:rPr>
-        <w:t xml:space="preserve"> twitter_handle = '@taylorswift13' </w:t>
+        <w:t xml:space="preserve"> </w:t>
+      </w:r>
+      <w:proofErr w:type="spellStart"/>
+      <w:r>
+        <w:rPr>
+          <w:color w:val="00B0F0"/>
+          <w:lang w:val="en-US"/>
+        </w:rPr>
+        <w:t>twitter_handle</w:t>
+      </w:r>
+      <w:proofErr w:type="spellEnd"/>
+      <w:r>
+        <w:rPr>
+          <w:color w:val="00B0F0"/>
+          <w:lang w:val="en-US"/>
+        </w:rPr>
+        <w:t xml:space="preserve"> = '@taylorswift13' </w:t>
       </w:r>
       <w:r>
         <w:rPr>
@@ -6121,12 +7251,21 @@
           <w:lang w:val="en-US"/>
         </w:rPr>
       </w:pPr>
-      <w:r>
-        <w:rPr>
-          <w:color w:val="000000" w:themeColor="text1"/>
-          <w:lang w:val="en-US"/>
-        </w:rPr>
-        <w:t>twitter_handle is the name of the column that is going to be updated</w:t>
+      <w:proofErr w:type="spellStart"/>
+      <w:r>
+        <w:rPr>
+          <w:color w:val="000000" w:themeColor="text1"/>
+          <w:lang w:val="en-US"/>
+        </w:rPr>
+        <w:t>twitter_handle</w:t>
+      </w:r>
+      <w:proofErr w:type="spellEnd"/>
+      <w:r>
+        <w:rPr>
+          <w:color w:val="000000" w:themeColor="text1"/>
+          <w:lang w:val="en-US"/>
+        </w:rPr>
+        <w:t> is the name of the column that is going to be updated</w:t>
       </w:r>
     </w:p>
     <w:p>
@@ -6146,34 +7285,67 @@
           <w:color w:val="000000" w:themeColor="text1"/>
           <w:lang w:val="en-US"/>
         </w:rPr>
-        <w:t>@taylorswift13 is the new value that is going to be inserted into the twitter_handle column.</w:t>
-      </w:r>
-    </w:p>
-    <w:p>
-      <w:pPr>
-        <w:jc w:val="both"/>
-        <w:rPr>
-          <w:color w:val="000000" w:themeColor="text1"/>
-          <w:lang w:val="en-US"/>
-        </w:rPr>
-      </w:pPr>
-      <w:r>
-        <w:rPr>
-          <w:color w:val="000000" w:themeColor="text1"/>
-          <w:lang w:val="en-US"/>
-        </w:rPr>
-        <w:t>4. WHERE is a clause that indicates which row(s) to update with the new column value. Here the row with a 4 in the id column is the row that will have the twitter_handle updated to @taylorswift13.</w:t>
-      </w:r>
-    </w:p>
-    <w:p>
-      <w:pPr>
-        <w:jc w:val="both"/>
-        <w:rPr>
-          <w:b/>
-          <w:bCs/>
-          <w:color w:val="000000" w:themeColor="text1"/>
-        </w:rPr>
-      </w:pPr>
+        <w:t>@taylorswift13 is the new value that is going to be inserted into the </w:t>
+      </w:r>
+      <w:proofErr w:type="spellStart"/>
+      <w:r>
+        <w:rPr>
+          <w:color w:val="000000" w:themeColor="text1"/>
+          <w:lang w:val="en-US"/>
+        </w:rPr>
+        <w:t>twitter_handle</w:t>
+      </w:r>
+      <w:proofErr w:type="spellEnd"/>
+      <w:r>
+        <w:rPr>
+          <w:color w:val="000000" w:themeColor="text1"/>
+          <w:lang w:val="en-US"/>
+        </w:rPr>
+        <w:t> column.</w:t>
+      </w:r>
+    </w:p>
+    <w:p>
+      <w:pPr>
+        <w:jc w:val="both"/>
+        <w:rPr>
+          <w:color w:val="000000" w:themeColor="text1"/>
+          <w:lang w:val="en-US"/>
+        </w:rPr>
+      </w:pPr>
+      <w:r>
+        <w:rPr>
+          <w:color w:val="000000" w:themeColor="text1"/>
+          <w:lang w:val="en-US"/>
+        </w:rPr>
+        <w:t>4. WHERE is a clause that indicates which row(s) to update with the new column value. Here the row with a 4 in the id column is the row that will have the </w:t>
+      </w:r>
+      <w:proofErr w:type="spellStart"/>
+      <w:r>
+        <w:rPr>
+          <w:color w:val="000000" w:themeColor="text1"/>
+          <w:lang w:val="en-US"/>
+        </w:rPr>
+        <w:t>twitter_handle</w:t>
+      </w:r>
+      <w:proofErr w:type="spellEnd"/>
+      <w:r>
+        <w:rPr>
+          <w:color w:val="000000" w:themeColor="text1"/>
+          <w:lang w:val="en-US"/>
+        </w:rPr>
+        <w:t> updated to @taylorswift13.</w:t>
+      </w:r>
+    </w:p>
+    <w:p>
+      <w:pPr>
+        <w:jc w:val="both"/>
+        <w:rPr>
+          <w:b/>
+          <w:bCs/>
+          <w:color w:val="000000" w:themeColor="text1"/>
+        </w:rPr>
+      </w:pPr>
+      <w:proofErr w:type="spellStart"/>
       <w:r>
         <w:rPr>
           <w:b/>
@@ -6182,6 +7354,7 @@
         </w:rPr>
         <w:t>Instructions</w:t>
       </w:r>
+      <w:proofErr w:type="spellEnd"/>
     </w:p>
     <w:p>
       <w:pPr>
@@ -6194,12 +7367,28 @@
           <w:color w:val="000000" w:themeColor="text1"/>
         </w:rPr>
       </w:pPr>
-      <w:r>
-        <w:rPr>
-          <w:color w:val="000000" w:themeColor="text1"/>
-        </w:rPr>
-        <w:t>Checkpoint 1 Passed</w:t>
-      </w:r>
+      <w:proofErr w:type="spellStart"/>
+      <w:r>
+        <w:rPr>
+          <w:color w:val="000000" w:themeColor="text1"/>
+        </w:rPr>
+        <w:t>Checkpoint</w:t>
+      </w:r>
+      <w:proofErr w:type="spellEnd"/>
+      <w:r>
+        <w:rPr>
+          <w:color w:val="000000" w:themeColor="text1"/>
+        </w:rPr>
+        <w:t xml:space="preserve"> 1 </w:t>
+      </w:r>
+      <w:proofErr w:type="spellStart"/>
+      <w:r>
+        <w:rPr>
+          <w:color w:val="000000" w:themeColor="text1"/>
+        </w:rPr>
+        <w:t>Passed</w:t>
+      </w:r>
+      <w:proofErr w:type="spellEnd"/>
     </w:p>
     <w:p>
       <w:pPr>
@@ -6295,7 +7484,23 @@
           <w:color w:val="00B0F0"/>
           <w:lang w:val="en-US"/>
         </w:rPr>
-        <w:t xml:space="preserve"> twitter_handle = '@taylorswift13' </w:t>
+        <w:t xml:space="preserve"> </w:t>
+      </w:r>
+      <w:proofErr w:type="spellStart"/>
+      <w:r>
+        <w:rPr>
+          <w:color w:val="00B0F0"/>
+          <w:lang w:val="en-US"/>
+        </w:rPr>
+        <w:t>twitter_handle</w:t>
+      </w:r>
+      <w:proofErr w:type="spellEnd"/>
+      <w:r>
+        <w:rPr>
+          <w:color w:val="00B0F0"/>
+          <w:lang w:val="en-US"/>
+        </w:rPr>
+        <w:t xml:space="preserve"> = '@taylorswift13' </w:t>
       </w:r>
       <w:r>
         <w:rPr>
@@ -6439,7 +7644,23 @@
           <w:color w:val="000000" w:themeColor="text1"/>
           <w:lang w:val="en-US"/>
         </w:rPr>
-        <w:t>Did you include the underscore in twitter_handle?</w:t>
+        <w:t>Did you include the underscore in </w:t>
+      </w:r>
+      <w:proofErr w:type="spellStart"/>
+      <w:r>
+        <w:rPr>
+          <w:color w:val="000000" w:themeColor="text1"/>
+          <w:lang w:val="en-US"/>
+        </w:rPr>
+        <w:t>twitter_handle</w:t>
+      </w:r>
+      <w:proofErr w:type="spellEnd"/>
+      <w:r>
+        <w:rPr>
+          <w:color w:val="000000" w:themeColor="text1"/>
+          <w:lang w:val="en-US"/>
+        </w:rPr>
+        <w:t>?</w:t>
       </w:r>
     </w:p>
     <w:p>
@@ -6459,7 +7680,23 @@
           <w:color w:val="000000" w:themeColor="text1"/>
           <w:lang w:val="en-US"/>
         </w:rPr>
-        <w:t>Did you include the @ in Taylor’s twitter_handle?</w:t>
+        <w:t>Did you include the @ in Taylor’s </w:t>
+      </w:r>
+      <w:proofErr w:type="spellStart"/>
+      <w:r>
+        <w:rPr>
+          <w:color w:val="000000" w:themeColor="text1"/>
+          <w:lang w:val="en-US"/>
+        </w:rPr>
+        <w:t>twitter_handle</w:t>
+      </w:r>
+      <w:proofErr w:type="spellEnd"/>
+      <w:r>
+        <w:rPr>
+          <w:color w:val="000000" w:themeColor="text1"/>
+          <w:lang w:val="en-US"/>
+        </w:rPr>
+        <w:t>?</w:t>
       </w:r>
     </w:p>
     <w:p>
@@ -6488,6 +7725,7 @@
           <w:lang w:val="en-US"/>
         </w:rPr>
       </w:pPr>
+      <w:proofErr w:type="spellStart"/>
       <w:r>
         <w:rPr>
           <w:b/>
@@ -6497,6 +7735,7 @@
         </w:rPr>
         <w:t>test.sqlite</w:t>
       </w:r>
+      <w:proofErr w:type="spellEnd"/>
     </w:p>
     <w:p>
       <w:pPr>
@@ -6545,7 +7784,23 @@
           <w:color w:val="00B0F0"/>
           <w:lang w:val="en-US"/>
         </w:rPr>
-        <w:t xml:space="preserve"> twitter_handle = '@taylorswift13'</w:t>
+        <w:t xml:space="preserve"> </w:t>
+      </w:r>
+      <w:proofErr w:type="spellStart"/>
+      <w:r>
+        <w:rPr>
+          <w:color w:val="00B0F0"/>
+          <w:lang w:val="en-US"/>
+        </w:rPr>
+        <w:t>twitter_handle</w:t>
+      </w:r>
+      <w:proofErr w:type="spellEnd"/>
+      <w:r>
+        <w:rPr>
+          <w:color w:val="00B0F0"/>
+          <w:lang w:val="en-US"/>
+        </w:rPr>
+        <w:t xml:space="preserve"> = '@taylorswift13'</w:t>
       </w:r>
     </w:p>
     <w:p>
@@ -6752,7 +8007,23 @@
           <w:color w:val="000000" w:themeColor="text1"/>
           <w:lang w:val="en-US"/>
         </w:rPr>
-        <w:t>The DELETE FROM statement deletes one or more rows from a table. You can use the statement when you want to delete existing records. The statement below deletes all records in the celebs table with no twitter_handle:</w:t>
+        <w:t>The DELETE FROM statement deletes one or more rows from a table. You can use the statement when you want to delete existing records. The statement below deletes all records in the celebs table with no </w:t>
+      </w:r>
+      <w:proofErr w:type="spellStart"/>
+      <w:r>
+        <w:rPr>
+          <w:color w:val="000000" w:themeColor="text1"/>
+          <w:lang w:val="en-US"/>
+        </w:rPr>
+        <w:t>twitter_handle</w:t>
+      </w:r>
+      <w:proofErr w:type="spellEnd"/>
+      <w:r>
+        <w:rPr>
+          <w:color w:val="000000" w:themeColor="text1"/>
+          <w:lang w:val="en-US"/>
+        </w:rPr>
+        <w:t>:</w:t>
       </w:r>
     </w:p>
     <w:p>
@@ -6799,7 +8070,23 @@
           <w:color w:val="00B0F0"/>
           <w:lang w:val="en-US"/>
         </w:rPr>
-        <w:t xml:space="preserve"> twitter_handle </w:t>
+        <w:t xml:space="preserve"> </w:t>
+      </w:r>
+      <w:proofErr w:type="spellStart"/>
+      <w:r>
+        <w:rPr>
+          <w:color w:val="00B0F0"/>
+          <w:lang w:val="en-US"/>
+        </w:rPr>
+        <w:t>twitter_handle</w:t>
+      </w:r>
+      <w:proofErr w:type="spellEnd"/>
+      <w:r>
+        <w:rPr>
+          <w:color w:val="00B0F0"/>
+          <w:lang w:val="en-US"/>
+        </w:rPr>
+        <w:t xml:space="preserve"> </w:t>
       </w:r>
       <w:r>
         <w:rPr>
@@ -6832,12 +8119,42 @@
           <w:color w:val="000000" w:themeColor="text1"/>
         </w:rPr>
       </w:pPr>
-      <w:r>
-        <w:rPr>
-          <w:color w:val="000000" w:themeColor="text1"/>
-        </w:rPr>
-        <w:t>Copy to Clipboard</w:t>
-      </w:r>
+      <w:proofErr w:type="spellStart"/>
+      <w:r>
+        <w:rPr>
+          <w:color w:val="000000" w:themeColor="text1"/>
+        </w:rPr>
+        <w:t>Copy</w:t>
+      </w:r>
+      <w:proofErr w:type="spellEnd"/>
+      <w:r>
+        <w:rPr>
+          <w:color w:val="000000" w:themeColor="text1"/>
+        </w:rPr>
+        <w:t xml:space="preserve"> </w:t>
+      </w:r>
+      <w:proofErr w:type="spellStart"/>
+      <w:r>
+        <w:rPr>
+          <w:color w:val="000000" w:themeColor="text1"/>
+        </w:rPr>
+        <w:t>to</w:t>
+      </w:r>
+      <w:proofErr w:type="spellEnd"/>
+      <w:r>
+        <w:rPr>
+          <w:color w:val="000000" w:themeColor="text1"/>
+        </w:rPr>
+        <w:t xml:space="preserve"> </w:t>
+      </w:r>
+      <w:proofErr w:type="spellStart"/>
+      <w:r>
+        <w:rPr>
+          <w:color w:val="000000" w:themeColor="text1"/>
+        </w:rPr>
+        <w:t>Clipboard</w:t>
+      </w:r>
+      <w:proofErr w:type="spellEnd"/>
     </w:p>
     <w:p>
       <w:pPr>
@@ -6850,12 +8167,70 @@
           <w:color w:val="000000" w:themeColor="text1"/>
         </w:rPr>
       </w:pPr>
-      <w:r>
-        <w:rPr>
-          <w:color w:val="000000" w:themeColor="text1"/>
-        </w:rPr>
-        <w:t>Preview: Docs Loading link description</w:t>
-      </w:r>
+      <w:proofErr w:type="spellStart"/>
+      <w:r>
+        <w:rPr>
+          <w:color w:val="000000" w:themeColor="text1"/>
+        </w:rPr>
+        <w:t>Preview</w:t>
+      </w:r>
+      <w:proofErr w:type="spellEnd"/>
+      <w:r>
+        <w:rPr>
+          <w:color w:val="000000" w:themeColor="text1"/>
+        </w:rPr>
+        <w:t xml:space="preserve">: </w:t>
+      </w:r>
+      <w:proofErr w:type="spellStart"/>
+      <w:r>
+        <w:rPr>
+          <w:color w:val="000000" w:themeColor="text1"/>
+        </w:rPr>
+        <w:t>Docs</w:t>
+      </w:r>
+      <w:proofErr w:type="spellEnd"/>
+      <w:r>
+        <w:rPr>
+          <w:color w:val="000000" w:themeColor="text1"/>
+        </w:rPr>
+        <w:t xml:space="preserve"> </w:t>
+      </w:r>
+      <w:proofErr w:type="spellStart"/>
+      <w:r>
+        <w:rPr>
+          <w:color w:val="000000" w:themeColor="text1"/>
+        </w:rPr>
+        <w:t>Loading</w:t>
+      </w:r>
+      <w:proofErr w:type="spellEnd"/>
+      <w:r>
+        <w:rPr>
+          <w:color w:val="000000" w:themeColor="text1"/>
+        </w:rPr>
+        <w:t xml:space="preserve"> </w:t>
+      </w:r>
+      <w:proofErr w:type="spellStart"/>
+      <w:r>
+        <w:rPr>
+          <w:color w:val="000000" w:themeColor="text1"/>
+        </w:rPr>
+        <w:t>link</w:t>
+      </w:r>
+      <w:proofErr w:type="spellEnd"/>
+      <w:r>
+        <w:rPr>
+          <w:color w:val="000000" w:themeColor="text1"/>
+        </w:rPr>
+        <w:t xml:space="preserve"> </w:t>
+      </w:r>
+      <w:proofErr w:type="spellStart"/>
+      <w:r>
+        <w:rPr>
+          <w:color w:val="000000" w:themeColor="text1"/>
+        </w:rPr>
+        <w:t>description</w:t>
+      </w:r>
+      <w:proofErr w:type="spellEnd"/>
     </w:p>
     <w:p>
       <w:pPr>
@@ -6920,12 +8295,70 @@
           <w:color w:val="000000" w:themeColor="text1"/>
         </w:rPr>
       </w:pPr>
-      <w:r>
-        <w:rPr>
-          <w:color w:val="000000" w:themeColor="text1"/>
-        </w:rPr>
-        <w:t>Preview: Docs Loading link description</w:t>
-      </w:r>
+      <w:proofErr w:type="spellStart"/>
+      <w:r>
+        <w:rPr>
+          <w:color w:val="000000" w:themeColor="text1"/>
+        </w:rPr>
+        <w:t>Preview</w:t>
+      </w:r>
+      <w:proofErr w:type="spellEnd"/>
+      <w:r>
+        <w:rPr>
+          <w:color w:val="000000" w:themeColor="text1"/>
+        </w:rPr>
+        <w:t xml:space="preserve">: </w:t>
+      </w:r>
+      <w:proofErr w:type="spellStart"/>
+      <w:r>
+        <w:rPr>
+          <w:color w:val="000000" w:themeColor="text1"/>
+        </w:rPr>
+        <w:t>Docs</w:t>
+      </w:r>
+      <w:proofErr w:type="spellEnd"/>
+      <w:r>
+        <w:rPr>
+          <w:color w:val="000000" w:themeColor="text1"/>
+        </w:rPr>
+        <w:t xml:space="preserve"> </w:t>
+      </w:r>
+      <w:proofErr w:type="spellStart"/>
+      <w:r>
+        <w:rPr>
+          <w:color w:val="000000" w:themeColor="text1"/>
+        </w:rPr>
+        <w:t>Loading</w:t>
+      </w:r>
+      <w:proofErr w:type="spellEnd"/>
+      <w:r>
+        <w:rPr>
+          <w:color w:val="000000" w:themeColor="text1"/>
+        </w:rPr>
+        <w:t xml:space="preserve"> </w:t>
+      </w:r>
+      <w:proofErr w:type="spellStart"/>
+      <w:r>
+        <w:rPr>
+          <w:color w:val="000000" w:themeColor="text1"/>
+        </w:rPr>
+        <w:t>link</w:t>
+      </w:r>
+      <w:proofErr w:type="spellEnd"/>
+      <w:r>
+        <w:rPr>
+          <w:color w:val="000000" w:themeColor="text1"/>
+        </w:rPr>
+        <w:t xml:space="preserve"> </w:t>
+      </w:r>
+      <w:proofErr w:type="spellStart"/>
+      <w:r>
+        <w:rPr>
+          <w:color w:val="000000" w:themeColor="text1"/>
+        </w:rPr>
+        <w:t>description</w:t>
+      </w:r>
+      <w:proofErr w:type="spellEnd"/>
     </w:p>
     <w:p>
       <w:pPr>
@@ -6956,7 +8389,23 @@
           <w:color w:val="000000" w:themeColor="text1"/>
           <w:lang w:val="en-US"/>
         </w:rPr>
-        <w:t> is a clause that lets you select which rows you want to delete. Here we want to delete all of the rows where the twitter_handle column IS NULL.</w:t>
+        <w:t xml:space="preserve"> is a clause that lets you select which rows you want to delete. Here we want to delete all of the rows where the </w:t>
+      </w:r>
+      <w:proofErr w:type="spellStart"/>
+      <w:r>
+        <w:rPr>
+          <w:color w:val="000000" w:themeColor="text1"/>
+          <w:lang w:val="en-US"/>
+        </w:rPr>
+        <w:t>twitter_handle</w:t>
+      </w:r>
+      <w:proofErr w:type="spellEnd"/>
+      <w:r>
+        <w:rPr>
+          <w:color w:val="000000" w:themeColor="text1"/>
+          <w:lang w:val="en-US"/>
+        </w:rPr>
+        <w:t xml:space="preserve"> column IS NULL.</w:t>
       </w:r>
     </w:p>
     <w:p>
@@ -6998,6 +8447,7 @@
           <w:color w:val="000000" w:themeColor="text1"/>
         </w:rPr>
       </w:pPr>
+      <w:proofErr w:type="spellStart"/>
       <w:r>
         <w:rPr>
           <w:b/>
@@ -7006,6 +8456,7 @@
         </w:rPr>
         <w:t>Instructions</w:t>
       </w:r>
+      <w:proofErr w:type="spellEnd"/>
     </w:p>
     <w:p>
       <w:pPr>
@@ -7018,12 +8469,28 @@
           <w:color w:val="000000" w:themeColor="text1"/>
         </w:rPr>
       </w:pPr>
-      <w:r>
-        <w:rPr>
-          <w:color w:val="000000" w:themeColor="text1"/>
-        </w:rPr>
-        <w:t>Checkpoint 1 Passed</w:t>
-      </w:r>
+      <w:proofErr w:type="spellStart"/>
+      <w:r>
+        <w:rPr>
+          <w:color w:val="000000" w:themeColor="text1"/>
+        </w:rPr>
+        <w:t>Checkpoint</w:t>
+      </w:r>
+      <w:proofErr w:type="spellEnd"/>
+      <w:r>
+        <w:rPr>
+          <w:color w:val="000000" w:themeColor="text1"/>
+        </w:rPr>
+        <w:t xml:space="preserve"> 1 </w:t>
+      </w:r>
+      <w:proofErr w:type="spellStart"/>
+      <w:r>
+        <w:rPr>
+          <w:color w:val="000000" w:themeColor="text1"/>
+        </w:rPr>
+        <w:t>Passed</w:t>
+      </w:r>
+      <w:proofErr w:type="spellEnd"/>
     </w:p>
     <w:p>
       <w:pPr>
@@ -7103,7 +8570,23 @@
           <w:color w:val="00B0F0"/>
           <w:lang w:val="en-US"/>
         </w:rPr>
-        <w:t xml:space="preserve"> twitter_handle </w:t>
+        <w:t xml:space="preserve"> </w:t>
+      </w:r>
+      <w:proofErr w:type="spellStart"/>
+      <w:r>
+        <w:rPr>
+          <w:color w:val="00B0F0"/>
+          <w:lang w:val="en-US"/>
+        </w:rPr>
+        <w:t>twitter_handle</w:t>
+      </w:r>
+      <w:proofErr w:type="spellEnd"/>
+      <w:r>
+        <w:rPr>
+          <w:color w:val="00B0F0"/>
+          <w:lang w:val="en-US"/>
+        </w:rPr>
+        <w:t xml:space="preserve"> </w:t>
       </w:r>
       <w:r>
         <w:rPr>
@@ -7344,6 +8827,7 @@
           <w:lang w:val="en-US"/>
         </w:rPr>
       </w:pPr>
+      <w:proofErr w:type="spellStart"/>
       <w:r>
         <w:rPr>
           <w:b/>
@@ -7353,6 +8837,7 @@
         </w:rPr>
         <w:t>test.sqlite</w:t>
       </w:r>
+      <w:proofErr w:type="spellEnd"/>
     </w:p>
     <w:p>
       <w:pPr>
@@ -7401,7 +8886,23 @@
           <w:color w:val="00B0F0"/>
           <w:lang w:val="en-US"/>
         </w:rPr>
-        <w:t xml:space="preserve"> twitter_handle </w:t>
+        <w:t xml:space="preserve"> </w:t>
+      </w:r>
+      <w:proofErr w:type="spellStart"/>
+      <w:r>
+        <w:rPr>
+          <w:color w:val="00B0F0"/>
+          <w:lang w:val="en-US"/>
+        </w:rPr>
+        <w:t>twitter_handle</w:t>
+      </w:r>
+      <w:proofErr w:type="spellEnd"/>
+      <w:r>
+        <w:rPr>
+          <w:color w:val="00B0F0"/>
+          <w:lang w:val="en-US"/>
+        </w:rPr>
+        <w:t xml:space="preserve"> </w:t>
       </w:r>
       <w:r>
         <w:rPr>
@@ -7463,7 +8964,21 @@
         <w:rPr>
           <w:color w:val="00B0F0"/>
         </w:rPr>
-        <w:t xml:space="preserve"> celebs;</w:t>
+        <w:t xml:space="preserve"> </w:t>
+      </w:r>
+      <w:proofErr w:type="spellStart"/>
+      <w:r>
+        <w:rPr>
+          <w:color w:val="00B0F0"/>
+        </w:rPr>
+        <w:t>celebs</w:t>
+      </w:r>
+      <w:proofErr w:type="spellEnd"/>
+      <w:r>
+        <w:rPr>
+          <w:color w:val="00B0F0"/>
+        </w:rPr>
+        <w:t>;</w:t>
       </w:r>
     </w:p>
     <w:p>
@@ -7727,7 +9242,23 @@
           <w:lang w:val="en-US"/>
         </w:rPr>
         <w:br/>
-        <w:t xml:space="preserve">   date_of_birth </w:t>
+        <w:t>   </w:t>
+      </w:r>
+      <w:proofErr w:type="spellStart"/>
+      <w:r>
+        <w:rPr>
+          <w:color w:val="00B0F0"/>
+          <w:lang w:val="en-US"/>
+        </w:rPr>
+        <w:t>date_of_birth</w:t>
+      </w:r>
+      <w:proofErr w:type="spellEnd"/>
+      <w:r>
+        <w:rPr>
+          <w:color w:val="00B0F0"/>
+          <w:lang w:val="en-US"/>
+        </w:rPr>
+        <w:t xml:space="preserve"> </w:t>
       </w:r>
       <w:r>
         <w:rPr>
@@ -7751,7 +9282,23 @@
           <w:lang w:val="en-US"/>
         </w:rPr>
         <w:br/>
-        <w:t xml:space="preserve">   date_of_death </w:t>
+        <w:t>   </w:t>
+      </w:r>
+      <w:proofErr w:type="spellStart"/>
+      <w:r>
+        <w:rPr>
+          <w:color w:val="00B0F0"/>
+          <w:lang w:val="en-US"/>
+        </w:rPr>
+        <w:t>date_of_death</w:t>
+      </w:r>
+      <w:proofErr w:type="spellEnd"/>
+      <w:r>
+        <w:rPr>
+          <w:color w:val="00B0F0"/>
+          <w:lang w:val="en-US"/>
+        </w:rPr>
+        <w:t xml:space="preserve"> </w:t>
       </w:r>
       <w:r>
         <w:rPr>
@@ -7890,6 +9437,7 @@
           <w:color w:val="000000" w:themeColor="text1"/>
         </w:rPr>
       </w:pPr>
+      <w:proofErr w:type="spellStart"/>
       <w:r>
         <w:rPr>
           <w:b/>
@@ -7898,6 +9446,7 @@
         </w:rPr>
         <w:t>Instructions</w:t>
       </w:r>
+      <w:proofErr w:type="spellEnd"/>
     </w:p>
     <w:p>
       <w:pPr>
@@ -7910,12 +9459,28 @@
           <w:color w:val="000000" w:themeColor="text1"/>
         </w:rPr>
       </w:pPr>
-      <w:r>
-        <w:rPr>
-          <w:color w:val="000000" w:themeColor="text1"/>
-        </w:rPr>
-        <w:t>Checkpoint 1 Passed</w:t>
-      </w:r>
+      <w:proofErr w:type="spellStart"/>
+      <w:r>
+        <w:rPr>
+          <w:color w:val="000000" w:themeColor="text1"/>
+        </w:rPr>
+        <w:t>Checkpoint</w:t>
+      </w:r>
+      <w:proofErr w:type="spellEnd"/>
+      <w:r>
+        <w:rPr>
+          <w:color w:val="000000" w:themeColor="text1"/>
+        </w:rPr>
+        <w:t xml:space="preserve"> 1 </w:t>
+      </w:r>
+      <w:proofErr w:type="spellStart"/>
+      <w:r>
+        <w:rPr>
+          <w:color w:val="000000" w:themeColor="text1"/>
+        </w:rPr>
+        <w:t>Passed</w:t>
+      </w:r>
+      <w:proofErr w:type="spellEnd"/>
     </w:p>
     <w:p>
       <w:pPr>
@@ -8032,7 +9597,23 @@
           <w:lang w:val="en-US"/>
         </w:rPr>
         <w:br/>
-        <w:t xml:space="preserve">   award_name </w:t>
+        <w:t>   </w:t>
+      </w:r>
+      <w:proofErr w:type="spellStart"/>
+      <w:r>
+        <w:rPr>
+          <w:color w:val="00B0F0"/>
+          <w:lang w:val="en-US"/>
+        </w:rPr>
+        <w:t>award_name</w:t>
+      </w:r>
+      <w:proofErr w:type="spellEnd"/>
+      <w:r>
+        <w:rPr>
+          <w:color w:val="00B0F0"/>
+          <w:lang w:val="en-US"/>
+        </w:rPr>
+        <w:t xml:space="preserve"> </w:t>
       </w:r>
       <w:r>
         <w:rPr>
@@ -8105,25 +9686,41 @@
           <w:color w:val="000000" w:themeColor="text1"/>
         </w:rPr>
       </w:pPr>
+      <w:proofErr w:type="spellStart"/>
       <w:r>
         <w:rPr>
           <w:color w:val="000000" w:themeColor="text1"/>
         </w:rPr>
         <w:t>Hint</w:t>
       </w:r>
-    </w:p>
-    <w:p>
-      <w:pPr>
-        <w:jc w:val="both"/>
-        <w:rPr>
-          <w:color w:val="000000" w:themeColor="text1"/>
-        </w:rPr>
-      </w:pPr>
-      <w:r>
-        <w:rPr>
-          <w:color w:val="000000" w:themeColor="text1"/>
-        </w:rPr>
-        <w:t>Common errors:</w:t>
+      <w:proofErr w:type="spellEnd"/>
+    </w:p>
+    <w:p>
+      <w:pPr>
+        <w:jc w:val="both"/>
+        <w:rPr>
+          <w:color w:val="000000" w:themeColor="text1"/>
+        </w:rPr>
+      </w:pPr>
+      <w:r>
+        <w:rPr>
+          <w:color w:val="000000" w:themeColor="text1"/>
+        </w:rPr>
+        <w:t xml:space="preserve">Common </w:t>
+      </w:r>
+      <w:proofErr w:type="spellStart"/>
+      <w:r>
+        <w:rPr>
+          <w:color w:val="000000" w:themeColor="text1"/>
+        </w:rPr>
+        <w:t>errors</w:t>
+      </w:r>
+      <w:proofErr w:type="spellEnd"/>
+      <w:r>
+        <w:rPr>
+          <w:color w:val="000000" w:themeColor="text1"/>
+        </w:rPr>
+        <w:t>:</w:t>
       </w:r>
     </w:p>
     <w:p>
@@ -8176,6 +9773,7 @@
           <w:lang w:val="en-US"/>
         </w:rPr>
       </w:pPr>
+      <w:proofErr w:type="spellStart"/>
       <w:r>
         <w:rPr>
           <w:b/>
@@ -8185,6 +9783,7 @@
         </w:rPr>
         <w:t>test.sqlite</w:t>
       </w:r>
+      <w:proofErr w:type="spellEnd"/>
     </w:p>
     <w:p>
       <w:pPr>
@@ -8288,7 +9887,23 @@
           <w:color w:val="00B0F0"/>
           <w:lang w:val="en-US"/>
         </w:rPr>
-        <w:t xml:space="preserve">  award_name </w:t>
+        <w:t xml:space="preserve">  </w:t>
+      </w:r>
+      <w:proofErr w:type="spellStart"/>
+      <w:r>
+        <w:rPr>
+          <w:color w:val="00B0F0"/>
+          <w:lang w:val="en-US"/>
+        </w:rPr>
+        <w:t>award_name</w:t>
+      </w:r>
+      <w:proofErr w:type="spellEnd"/>
+      <w:r>
+        <w:rPr>
+          <w:color w:val="00B0F0"/>
+          <w:lang w:val="en-US"/>
+        </w:rPr>
+        <w:t xml:space="preserve"> </w:t>
       </w:r>
       <w:r>
         <w:rPr>
@@ -8620,12 +10235,70 @@
           <w:color w:val="000000" w:themeColor="text1"/>
         </w:rPr>
       </w:pPr>
-      <w:r>
-        <w:rPr>
-          <w:color w:val="000000" w:themeColor="text1"/>
-        </w:rPr>
-        <w:t>Preview: Docs Loading link description</w:t>
-      </w:r>
+      <w:proofErr w:type="spellStart"/>
+      <w:r>
+        <w:rPr>
+          <w:color w:val="000000" w:themeColor="text1"/>
+        </w:rPr>
+        <w:t>Preview</w:t>
+      </w:r>
+      <w:proofErr w:type="spellEnd"/>
+      <w:r>
+        <w:rPr>
+          <w:color w:val="000000" w:themeColor="text1"/>
+        </w:rPr>
+        <w:t xml:space="preserve">: </w:t>
+      </w:r>
+      <w:proofErr w:type="spellStart"/>
+      <w:r>
+        <w:rPr>
+          <w:color w:val="000000" w:themeColor="text1"/>
+        </w:rPr>
+        <w:t>Docs</w:t>
+      </w:r>
+      <w:proofErr w:type="spellEnd"/>
+      <w:r>
+        <w:rPr>
+          <w:color w:val="000000" w:themeColor="text1"/>
+        </w:rPr>
+        <w:t xml:space="preserve"> </w:t>
+      </w:r>
+      <w:proofErr w:type="spellStart"/>
+      <w:r>
+        <w:rPr>
+          <w:color w:val="000000" w:themeColor="text1"/>
+        </w:rPr>
+        <w:t>Loading</w:t>
+      </w:r>
+      <w:proofErr w:type="spellEnd"/>
+      <w:r>
+        <w:rPr>
+          <w:color w:val="000000" w:themeColor="text1"/>
+        </w:rPr>
+        <w:t xml:space="preserve"> </w:t>
+      </w:r>
+      <w:proofErr w:type="spellStart"/>
+      <w:r>
+        <w:rPr>
+          <w:color w:val="000000" w:themeColor="text1"/>
+        </w:rPr>
+        <w:t>link</w:t>
+      </w:r>
+      <w:proofErr w:type="spellEnd"/>
+      <w:r>
+        <w:rPr>
+          <w:color w:val="000000" w:themeColor="text1"/>
+        </w:rPr>
+        <w:t xml:space="preserve"> </w:t>
+      </w:r>
+      <w:proofErr w:type="spellStart"/>
+      <w:r>
+        <w:rPr>
+          <w:color w:val="000000" w:themeColor="text1"/>
+        </w:rPr>
+        <w:t>description</w:t>
+      </w:r>
+      <w:proofErr w:type="spellEnd"/>
     </w:p>
     <w:p>
       <w:pPr>
@@ -8654,7 +10327,49 @@
         <w:rPr>
           <w:color w:val="000000" w:themeColor="text1"/>
         </w:rPr>
-        <w:t> creates a new table.</w:t>
+        <w:t> </w:t>
+      </w:r>
+      <w:proofErr w:type="spellStart"/>
+      <w:r>
+        <w:rPr>
+          <w:color w:val="000000" w:themeColor="text1"/>
+        </w:rPr>
+        <w:t>creates</w:t>
+      </w:r>
+      <w:proofErr w:type="spellEnd"/>
+      <w:r>
+        <w:rPr>
+          <w:color w:val="000000" w:themeColor="text1"/>
+        </w:rPr>
+        <w:t xml:space="preserve"> a </w:t>
+      </w:r>
+      <w:proofErr w:type="spellStart"/>
+      <w:r>
+        <w:rPr>
+          <w:color w:val="000000" w:themeColor="text1"/>
+        </w:rPr>
+        <w:t>new</w:t>
+      </w:r>
+      <w:proofErr w:type="spellEnd"/>
+      <w:r>
+        <w:rPr>
+          <w:color w:val="000000" w:themeColor="text1"/>
+        </w:rPr>
+        <w:t xml:space="preserve"> </w:t>
+      </w:r>
+      <w:proofErr w:type="spellStart"/>
+      <w:r>
+        <w:rPr>
+          <w:color w:val="000000" w:themeColor="text1"/>
+        </w:rPr>
+        <w:t>table</w:t>
+      </w:r>
+      <w:proofErr w:type="spellEnd"/>
+      <w:r>
+        <w:rPr>
+          <w:color w:val="000000" w:themeColor="text1"/>
+        </w:rPr>
+        <w:t>.</w:t>
       </w:r>
     </w:p>
     <w:p>
@@ -8668,12 +10383,70 @@
           <w:color w:val="000000" w:themeColor="text1"/>
         </w:rPr>
       </w:pPr>
-      <w:r>
-        <w:rPr>
-          <w:color w:val="000000" w:themeColor="text1"/>
-        </w:rPr>
-        <w:t>Preview: Docs Loading link description</w:t>
-      </w:r>
+      <w:proofErr w:type="spellStart"/>
+      <w:r>
+        <w:rPr>
+          <w:color w:val="000000" w:themeColor="text1"/>
+        </w:rPr>
+        <w:t>Preview</w:t>
+      </w:r>
+      <w:proofErr w:type="spellEnd"/>
+      <w:r>
+        <w:rPr>
+          <w:color w:val="000000" w:themeColor="text1"/>
+        </w:rPr>
+        <w:t xml:space="preserve">: </w:t>
+      </w:r>
+      <w:proofErr w:type="spellStart"/>
+      <w:r>
+        <w:rPr>
+          <w:color w:val="000000" w:themeColor="text1"/>
+        </w:rPr>
+        <w:t>Docs</w:t>
+      </w:r>
+      <w:proofErr w:type="spellEnd"/>
+      <w:r>
+        <w:rPr>
+          <w:color w:val="000000" w:themeColor="text1"/>
+        </w:rPr>
+        <w:t xml:space="preserve"> </w:t>
+      </w:r>
+      <w:proofErr w:type="spellStart"/>
+      <w:r>
+        <w:rPr>
+          <w:color w:val="000000" w:themeColor="text1"/>
+        </w:rPr>
+        <w:t>Loading</w:t>
+      </w:r>
+      <w:proofErr w:type="spellEnd"/>
+      <w:r>
+        <w:rPr>
+          <w:color w:val="000000" w:themeColor="text1"/>
+        </w:rPr>
+        <w:t xml:space="preserve"> </w:t>
+      </w:r>
+      <w:proofErr w:type="spellStart"/>
+      <w:r>
+        <w:rPr>
+          <w:color w:val="000000" w:themeColor="text1"/>
+        </w:rPr>
+        <w:t>link</w:t>
+      </w:r>
+      <w:proofErr w:type="spellEnd"/>
+      <w:r>
+        <w:rPr>
+          <w:color w:val="000000" w:themeColor="text1"/>
+        </w:rPr>
+        <w:t xml:space="preserve"> </w:t>
+      </w:r>
+      <w:proofErr w:type="spellStart"/>
+      <w:r>
+        <w:rPr>
+          <w:color w:val="000000" w:themeColor="text1"/>
+        </w:rPr>
+        <w:t>description</w:t>
+      </w:r>
+      <w:proofErr w:type="spellEnd"/>
     </w:p>
     <w:p>
       <w:pPr>
@@ -8718,12 +10491,70 @@
           <w:color w:val="000000" w:themeColor="text1"/>
         </w:rPr>
       </w:pPr>
-      <w:r>
-        <w:rPr>
-          <w:color w:val="000000" w:themeColor="text1"/>
-        </w:rPr>
-        <w:t>Preview: Docs Loading link description</w:t>
-      </w:r>
+      <w:proofErr w:type="spellStart"/>
+      <w:r>
+        <w:rPr>
+          <w:color w:val="000000" w:themeColor="text1"/>
+        </w:rPr>
+        <w:t>Preview</w:t>
+      </w:r>
+      <w:proofErr w:type="spellEnd"/>
+      <w:r>
+        <w:rPr>
+          <w:color w:val="000000" w:themeColor="text1"/>
+        </w:rPr>
+        <w:t xml:space="preserve">: </w:t>
+      </w:r>
+      <w:proofErr w:type="spellStart"/>
+      <w:r>
+        <w:rPr>
+          <w:color w:val="000000" w:themeColor="text1"/>
+        </w:rPr>
+        <w:t>Docs</w:t>
+      </w:r>
+      <w:proofErr w:type="spellEnd"/>
+      <w:r>
+        <w:rPr>
+          <w:color w:val="000000" w:themeColor="text1"/>
+        </w:rPr>
+        <w:t xml:space="preserve"> </w:t>
+      </w:r>
+      <w:proofErr w:type="spellStart"/>
+      <w:r>
+        <w:rPr>
+          <w:color w:val="000000" w:themeColor="text1"/>
+        </w:rPr>
+        <w:t>Loading</w:t>
+      </w:r>
+      <w:proofErr w:type="spellEnd"/>
+      <w:r>
+        <w:rPr>
+          <w:color w:val="000000" w:themeColor="text1"/>
+        </w:rPr>
+        <w:t xml:space="preserve"> </w:t>
+      </w:r>
+      <w:proofErr w:type="spellStart"/>
+      <w:r>
+        <w:rPr>
+          <w:color w:val="000000" w:themeColor="text1"/>
+        </w:rPr>
+        <w:t>link</w:t>
+      </w:r>
+      <w:proofErr w:type="spellEnd"/>
+      <w:r>
+        <w:rPr>
+          <w:color w:val="000000" w:themeColor="text1"/>
+        </w:rPr>
+        <w:t xml:space="preserve"> </w:t>
+      </w:r>
+      <w:proofErr w:type="spellStart"/>
+      <w:r>
+        <w:rPr>
+          <w:color w:val="000000" w:themeColor="text1"/>
+        </w:rPr>
+        <w:t>description</w:t>
+      </w:r>
+      <w:proofErr w:type="spellEnd"/>
     </w:p>
     <w:p>
       <w:pPr>
@@ -8768,12 +10599,70 @@
           <w:color w:val="000000" w:themeColor="text1"/>
         </w:rPr>
       </w:pPr>
-      <w:r>
-        <w:rPr>
-          <w:color w:val="000000" w:themeColor="text1"/>
-        </w:rPr>
-        <w:t>Preview: Docs Loading link description</w:t>
-      </w:r>
+      <w:proofErr w:type="spellStart"/>
+      <w:r>
+        <w:rPr>
+          <w:color w:val="000000" w:themeColor="text1"/>
+        </w:rPr>
+        <w:t>Preview</w:t>
+      </w:r>
+      <w:proofErr w:type="spellEnd"/>
+      <w:r>
+        <w:rPr>
+          <w:color w:val="000000" w:themeColor="text1"/>
+        </w:rPr>
+        <w:t xml:space="preserve">: </w:t>
+      </w:r>
+      <w:proofErr w:type="spellStart"/>
+      <w:r>
+        <w:rPr>
+          <w:color w:val="000000" w:themeColor="text1"/>
+        </w:rPr>
+        <w:t>Docs</w:t>
+      </w:r>
+      <w:proofErr w:type="spellEnd"/>
+      <w:r>
+        <w:rPr>
+          <w:color w:val="000000" w:themeColor="text1"/>
+        </w:rPr>
+        <w:t xml:space="preserve"> </w:t>
+      </w:r>
+      <w:proofErr w:type="spellStart"/>
+      <w:r>
+        <w:rPr>
+          <w:color w:val="000000" w:themeColor="text1"/>
+        </w:rPr>
+        <w:t>Loading</w:t>
+      </w:r>
+      <w:proofErr w:type="spellEnd"/>
+      <w:r>
+        <w:rPr>
+          <w:color w:val="000000" w:themeColor="text1"/>
+        </w:rPr>
+        <w:t xml:space="preserve"> </w:t>
+      </w:r>
+      <w:proofErr w:type="spellStart"/>
+      <w:r>
+        <w:rPr>
+          <w:color w:val="000000" w:themeColor="text1"/>
+        </w:rPr>
+        <w:t>link</w:t>
+      </w:r>
+      <w:proofErr w:type="spellEnd"/>
+      <w:r>
+        <w:rPr>
+          <w:color w:val="000000" w:themeColor="text1"/>
+        </w:rPr>
+        <w:t xml:space="preserve"> </w:t>
+      </w:r>
+      <w:proofErr w:type="spellStart"/>
+      <w:r>
+        <w:rPr>
+          <w:color w:val="000000" w:themeColor="text1"/>
+        </w:rPr>
+        <w:t>description</w:t>
+      </w:r>
+      <w:proofErr w:type="spellEnd"/>
     </w:p>
     <w:p>
       <w:pPr>
@@ -8802,7 +10691,63 @@
         <w:rPr>
           <w:color w:val="000000" w:themeColor="text1"/>
         </w:rPr>
-        <w:t> changes an existing table.</w:t>
+        <w:t> </w:t>
+      </w:r>
+      <w:proofErr w:type="spellStart"/>
+      <w:r>
+        <w:rPr>
+          <w:color w:val="000000" w:themeColor="text1"/>
+        </w:rPr>
+        <w:t>changes</w:t>
+      </w:r>
+      <w:proofErr w:type="spellEnd"/>
+      <w:r>
+        <w:rPr>
+          <w:color w:val="000000" w:themeColor="text1"/>
+        </w:rPr>
+        <w:t xml:space="preserve"> </w:t>
+      </w:r>
+      <w:proofErr w:type="spellStart"/>
+      <w:r>
+        <w:rPr>
+          <w:color w:val="000000" w:themeColor="text1"/>
+        </w:rPr>
+        <w:t>an</w:t>
+      </w:r>
+      <w:proofErr w:type="spellEnd"/>
+      <w:r>
+        <w:rPr>
+          <w:color w:val="000000" w:themeColor="text1"/>
+        </w:rPr>
+        <w:t xml:space="preserve"> </w:t>
+      </w:r>
+      <w:proofErr w:type="spellStart"/>
+      <w:r>
+        <w:rPr>
+          <w:color w:val="000000" w:themeColor="text1"/>
+        </w:rPr>
+        <w:t>existing</w:t>
+      </w:r>
+      <w:proofErr w:type="spellEnd"/>
+      <w:r>
+        <w:rPr>
+          <w:color w:val="000000" w:themeColor="text1"/>
+        </w:rPr>
+        <w:t xml:space="preserve"> </w:t>
+      </w:r>
+      <w:proofErr w:type="spellStart"/>
+      <w:r>
+        <w:rPr>
+          <w:color w:val="000000" w:themeColor="text1"/>
+        </w:rPr>
+        <w:t>table</w:t>
+      </w:r>
+      <w:proofErr w:type="spellEnd"/>
+      <w:r>
+        <w:rPr>
+          <w:color w:val="000000" w:themeColor="text1"/>
+        </w:rPr>
+        <w:t>.</w:t>
       </w:r>
     </w:p>
     <w:p>
@@ -8816,12 +10761,70 @@
           <w:color w:val="000000" w:themeColor="text1"/>
         </w:rPr>
       </w:pPr>
-      <w:r>
-        <w:rPr>
-          <w:color w:val="000000" w:themeColor="text1"/>
-        </w:rPr>
-        <w:t>Preview: Docs Loading link description</w:t>
-      </w:r>
+      <w:proofErr w:type="spellStart"/>
+      <w:r>
+        <w:rPr>
+          <w:color w:val="000000" w:themeColor="text1"/>
+        </w:rPr>
+        <w:t>Preview</w:t>
+      </w:r>
+      <w:proofErr w:type="spellEnd"/>
+      <w:r>
+        <w:rPr>
+          <w:color w:val="000000" w:themeColor="text1"/>
+        </w:rPr>
+        <w:t xml:space="preserve">: </w:t>
+      </w:r>
+      <w:proofErr w:type="spellStart"/>
+      <w:r>
+        <w:rPr>
+          <w:color w:val="000000" w:themeColor="text1"/>
+        </w:rPr>
+        <w:t>Docs</w:t>
+      </w:r>
+      <w:proofErr w:type="spellEnd"/>
+      <w:r>
+        <w:rPr>
+          <w:color w:val="000000" w:themeColor="text1"/>
+        </w:rPr>
+        <w:t xml:space="preserve"> </w:t>
+      </w:r>
+      <w:proofErr w:type="spellStart"/>
+      <w:r>
+        <w:rPr>
+          <w:color w:val="000000" w:themeColor="text1"/>
+        </w:rPr>
+        <w:t>Loading</w:t>
+      </w:r>
+      <w:proofErr w:type="spellEnd"/>
+      <w:r>
+        <w:rPr>
+          <w:color w:val="000000" w:themeColor="text1"/>
+        </w:rPr>
+        <w:t xml:space="preserve"> </w:t>
+      </w:r>
+      <w:proofErr w:type="spellStart"/>
+      <w:r>
+        <w:rPr>
+          <w:color w:val="000000" w:themeColor="text1"/>
+        </w:rPr>
+        <w:t>link</w:t>
+      </w:r>
+      <w:proofErr w:type="spellEnd"/>
+      <w:r>
+        <w:rPr>
+          <w:color w:val="000000" w:themeColor="text1"/>
+        </w:rPr>
+        <w:t xml:space="preserve"> </w:t>
+      </w:r>
+      <w:proofErr w:type="spellStart"/>
+      <w:r>
+        <w:rPr>
+          <w:color w:val="000000" w:themeColor="text1"/>
+        </w:rPr>
+        <w:t>description</w:t>
+      </w:r>
+      <w:proofErr w:type="spellEnd"/>
     </w:p>
     <w:p>
       <w:pPr>
@@ -8866,12 +10869,70 @@
           <w:color w:val="000000" w:themeColor="text1"/>
         </w:rPr>
       </w:pPr>
-      <w:r>
-        <w:rPr>
-          <w:color w:val="000000" w:themeColor="text1"/>
-        </w:rPr>
-        <w:t>Preview: Docs Loading link description</w:t>
-      </w:r>
+      <w:proofErr w:type="spellStart"/>
+      <w:r>
+        <w:rPr>
+          <w:color w:val="000000" w:themeColor="text1"/>
+        </w:rPr>
+        <w:t>Preview</w:t>
+      </w:r>
+      <w:proofErr w:type="spellEnd"/>
+      <w:r>
+        <w:rPr>
+          <w:color w:val="000000" w:themeColor="text1"/>
+        </w:rPr>
+        <w:t xml:space="preserve">: </w:t>
+      </w:r>
+      <w:proofErr w:type="spellStart"/>
+      <w:r>
+        <w:rPr>
+          <w:color w:val="000000" w:themeColor="text1"/>
+        </w:rPr>
+        <w:t>Docs</w:t>
+      </w:r>
+      <w:proofErr w:type="spellEnd"/>
+      <w:r>
+        <w:rPr>
+          <w:color w:val="000000" w:themeColor="text1"/>
+        </w:rPr>
+        <w:t xml:space="preserve"> </w:t>
+      </w:r>
+      <w:proofErr w:type="spellStart"/>
+      <w:r>
+        <w:rPr>
+          <w:color w:val="000000" w:themeColor="text1"/>
+        </w:rPr>
+        <w:t>Loading</w:t>
+      </w:r>
+      <w:proofErr w:type="spellEnd"/>
+      <w:r>
+        <w:rPr>
+          <w:color w:val="000000" w:themeColor="text1"/>
+        </w:rPr>
+        <w:t xml:space="preserve"> </w:t>
+      </w:r>
+      <w:proofErr w:type="spellStart"/>
+      <w:r>
+        <w:rPr>
+          <w:color w:val="000000" w:themeColor="text1"/>
+        </w:rPr>
+        <w:t>link</w:t>
+      </w:r>
+      <w:proofErr w:type="spellEnd"/>
+      <w:r>
+        <w:rPr>
+          <w:color w:val="000000" w:themeColor="text1"/>
+        </w:rPr>
+        <w:t xml:space="preserve"> </w:t>
+      </w:r>
+      <w:proofErr w:type="spellStart"/>
+      <w:r>
+        <w:rPr>
+          <w:color w:val="000000" w:themeColor="text1"/>
+        </w:rPr>
+        <w:t>description</w:t>
+      </w:r>
+      <w:proofErr w:type="spellEnd"/>
     </w:p>
     <w:p>
       <w:pPr>

</xml_diff>